<commit_message>
update báo cáo tuần 3
</commit_message>
<xml_diff>
--- a/CNTT_2021604611_Dinh_Van_Duy.docx
+++ b/CNTT_2021604611_Dinh_Van_Duy.docx
@@ -20,7 +20,7 @@
         <mc:AlternateContent>
           <mc:Choice Requires="wpg">
             <w:drawing>
-              <wp:anchor distT="0" distB="0" distL="0" distR="0" simplePos="0" relativeHeight="251677696" behindDoc="1" locked="0" layoutInCell="1" allowOverlap="1" wp14:anchorId="24227CAD" wp14:editId="3B722E6D">
+              <wp:anchor distT="0" distB="0" distL="0" distR="0" simplePos="0" relativeHeight="251661312" behindDoc="1" locked="0" layoutInCell="1" allowOverlap="1" wp14:anchorId="24227CAD" wp14:editId="3B722E6D">
                 <wp:simplePos x="0" y="0"/>
                 <wp:positionH relativeFrom="page">
                   <wp:posOffset>807522</wp:posOffset>
@@ -102,7 +102,7 @@
           </mc:Choice>
           <mc:Fallback>
             <w:pict>
-              <v:group w14:anchorId="6C8512E1" id="Group 1" o:spid="_x0000_s1026" style="position:absolute;margin-left:63.6pt;margin-top:43.9pt;width:485.25pt;height:736.5pt;z-index:-251638784;mso-wrap-distance-left:0;mso-wrap-distance-right:0;mso-position-horizontal-relative:page;mso-position-vertical-relative:page;mso-width-relative:margin" coordsize="61626,93535" o:gfxdata="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">
+              <v:group w14:anchorId="727B737A" id="Group 1" o:spid="_x0000_s1026" style="position:absolute;margin-left:63.6pt;margin-top:43.9pt;width:485.25pt;height:736.5pt;z-index:-251655168;mso-wrap-distance-left:0;mso-wrap-distance-right:0;mso-position-horizontal-relative:page;mso-position-vertical-relative:page;mso-width-relative:margin" coordsize="61626,93535" o:gfxdata="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">
                 <v:shapetype id="_x0000_t75" coordsize="21600,21600" o:spt="75" o:preferrelative="t" path="m@4@5l@4@11@9@11@9@5xe" filled="f" stroked="f">
                   <v:stroke joinstyle="miter"/>
                   <v:formulas>
@@ -737,7 +737,7 @@
         <mc:AlternateContent>
           <mc:Choice Requires="wps">
             <w:drawing>
-              <wp:anchor distT="0" distB="0" distL="0" distR="0" simplePos="0" relativeHeight="251608064" behindDoc="0" locked="0" layoutInCell="1" allowOverlap="1" wp14:anchorId="36AEEC6E" wp14:editId="6FB10B34">
+              <wp:anchor distT="0" distB="0" distL="0" distR="0" simplePos="0" relativeHeight="251652096" behindDoc="0" locked="0" layoutInCell="1" allowOverlap="1" wp14:anchorId="36AEEC6E" wp14:editId="6FB10B34">
                 <wp:simplePos x="0" y="0"/>
                 <wp:positionH relativeFrom="page">
                   <wp:posOffset>6530244</wp:posOffset>
@@ -1335,7 +1335,7 @@
           </mc:Choice>
           <mc:Fallback>
             <w:pict>
-              <v:shape w14:anchorId="2E365D4C" id="Graphic 6" o:spid="_x0000_s1026" style="position:absolute;margin-left:514.2pt;margin-top:20.85pt;width:8pt;height:12.25pt;z-index:251608064;visibility:visible;mso-wrap-style:square;mso-wrap-distance-left:0;mso-wrap-distance-top:0;mso-wrap-distance-right:0;mso-wrap-distance-bottom:0;mso-position-horizontal:absolute;mso-position-horizontal-relative:page;mso-position-vertical:absolute;mso-position-vertical-relative:text;v-text-anchor:top" coordsize="101600,155575" o:gfxdata="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" path="m101544,65302r-179,l100464,65302r-779,l98354,65482r-1488,-180l95380,65123r-2071,-121l91541,64222r-1768,-779l87865,62112,86258,60625,84649,59139,83508,56889,71670,49252r-1638,-7l68244,50382r-1507,676l65230,51733r-1060,1387l62624,53302r-1545,180l59123,53140r-1662,-997l55798,51146,54088,48917,52651,47320,51212,45724,49914,43650,48833,42565,47752,41481r-872,-565l46162,40813r-720,-105l44933,40995r-415,944l44101,42883r-241,1744l43667,46474r-194,1847l43406,51037r-49,1986l43307,55008r32,2020l43370,58384r31,1357l43477,60890r66,272l43608,61433r86,-563l43766,60013r72,-857l43913,57294r63,-1276l44039,54742r58,-1476l44144,52358r48,-908l44231,50599r87,625l44391,65614r,3398l44389,71230r-1,2219l44385,75630r-3,806l44380,77241r-24,-18992l44353,53958r-1,-5210l44351,43986r-2,-4762l44348,34405r-1,-4728l44346,24948r,-5243l44346,15617r-1,-4087l44345,7684r,-2532l44345,2619r,-1771l44345,424r,-424l44345,1186r,1423l44346,4030r,2284l44346,8958r,2644l44346,14766r,97510l44527,116299r-181,3720l44167,123738r-121,3740l43267,130617r-780,3139l41516,136719r-1848,2136l37821,140990r-3031,1530l32183,143431r-2608,911l26749,144896r-2724,-577l21301,143743,9028,131584,7066,128510,5425,124552,4064,121524,2705,118496,1516,115547,868,113417,220,111287,,110063r179,-1318l358,107426r841,-873l1940,105505r741,-1050l3732,103727r897,-1276l5526,101175r975,-1254l7322,97849r823,-2072l8917,92854r645,-2839l10207,87176,12514,66858r-189,-3402l12823,59925,18144,41109r930,-1865l20019,37972r795,-12l21607,37948r710,1089l22907,41034r591,1996l23969,46196r389,3742l24747,53678r941,26607l25789,85861r31,5652l25843,96941r22,5427l25844,107521r-19,5331l25805,118183r-44,5647l25723,128926r-37,5096l25637,139496r-223,15963l25388,155202r-26,-257l25264,128256r-5,-4376l25258,119357r-2,-4826l25255,109704r-179,-5095l25257,99298r181,-5310l25921,88034r420,-5371l26763,77292r551,-5191l27785,67073r469,-5028l28747,57038r414,-4542l29574,47955r379,-4064l30269,39824,31467,20382r82,-1543e" filled="f" strokecolor="white" strokeweight="1.3229mm">
+              <v:shape w14:anchorId="01312E50" id="Graphic 6" o:spid="_x0000_s1026" style="position:absolute;margin-left:514.2pt;margin-top:20.85pt;width:8pt;height:12.25pt;z-index:251652096;visibility:visible;mso-wrap-style:square;mso-wrap-distance-left:0;mso-wrap-distance-top:0;mso-wrap-distance-right:0;mso-wrap-distance-bottom:0;mso-position-horizontal:absolute;mso-position-horizontal-relative:page;mso-position-vertical:absolute;mso-position-vertical-relative:text;v-text-anchor:top" coordsize="101600,155575" o:gfxdata="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" path="m101544,65302r-179,l100464,65302r-779,l98354,65482r-1488,-180l95380,65123r-2071,-121l91541,64222r-1768,-779l87865,62112,86258,60625,84649,59139,83508,56889,71670,49252r-1638,-7l68244,50382r-1507,676l65230,51733r-1060,1387l62624,53302r-1545,180l59123,53140r-1662,-997l55798,51146,54088,48917,52651,47320,51212,45724,49914,43650,48833,42565,47752,41481r-872,-565l46162,40813r-720,-105l44933,40995r-415,944l44101,42883r-241,1744l43667,46474r-194,1847l43406,51037r-49,1986l43307,55008r32,2020l43370,58384r31,1357l43477,60890r66,272l43608,61433r86,-563l43766,60013r72,-857l43913,57294r63,-1276l44039,54742r58,-1476l44144,52358r48,-908l44231,50599r87,625l44391,65614r,3398l44389,71230r-1,2219l44385,75630r-3,806l44380,77241r-24,-18992l44353,53958r-1,-5210l44351,43986r-2,-4762l44348,34405r-1,-4728l44346,24948r,-5243l44346,15617r-1,-4087l44345,7684r,-2532l44345,2619r,-1771l44345,424r,-424l44345,1186r,1423l44346,4030r,2284l44346,8958r,2644l44346,14766r,97510l44527,116299r-181,3720l44167,123738r-121,3740l43267,130617r-780,3139l41516,136719r-1848,2136l37821,140990r-3031,1530l32183,143431r-2608,911l26749,144896r-2724,-577l21301,143743,9028,131584,7066,128510,5425,124552,4064,121524,2705,118496,1516,115547,868,113417,220,111287,,110063r179,-1318l358,107426r841,-873l1940,105505r741,-1050l3732,103727r897,-1276l5526,101175r975,-1254l7322,97849r823,-2072l8917,92854r645,-2839l10207,87176,12514,66858r-189,-3402l12823,59925,18144,41109r930,-1865l20019,37972r795,-12l21607,37948r710,1089l22907,41034r591,1996l23969,46196r389,3742l24747,53678r941,26607l25789,85861r31,5652l25843,96941r22,5427l25844,107521r-19,5331l25805,118183r-44,5647l25723,128926r-37,5096l25637,139496r-223,15963l25388,155202r-26,-257l25264,128256r-5,-4376l25258,119357r-2,-4826l25255,109704r-179,-5095l25257,99298r181,-5310l25921,88034r420,-5371l26763,77292r551,-5191l27785,67073r469,-5028l28747,57038r414,-4542l29574,47955r379,-4064l30269,39824,31467,20382r82,-1543e" filled="f" strokecolor="white" strokeweight="1.3229mm">
                 <v:path arrowok="t"/>
                 <w10:wrap anchorx="page"/>
               </v:shape>
@@ -1350,7 +1350,7 @@
         <mc:AlternateContent>
           <mc:Choice Requires="wps">
             <w:drawing>
-              <wp:anchor distT="0" distB="0" distL="0" distR="0" simplePos="0" relativeHeight="251636736" behindDoc="0" locked="0" layoutInCell="1" allowOverlap="1" wp14:anchorId="7607C286" wp14:editId="22BE799B">
+              <wp:anchor distT="0" distB="0" distL="0" distR="0" simplePos="0" relativeHeight="251656192" behindDoc="0" locked="0" layoutInCell="1" allowOverlap="1" wp14:anchorId="7607C286" wp14:editId="22BE799B">
                 <wp:simplePos x="0" y="0"/>
                 <wp:positionH relativeFrom="page">
                   <wp:posOffset>6552806</wp:posOffset>
@@ -1416,7 +1416,7 @@
                 <v:stroke joinstyle="miter"/>
                 <v:path gradientshapeok="t" o:connecttype="rect"/>
               </v:shapetype>
-              <v:shape id="Textbox 7" o:spid="_x0000_s1026" type="#_x0000_t202" alt="#AnnotID = 1969710418" style="position:absolute;left:0;text-align:left;margin-left:515.95pt;margin-top:12.25pt;width:12.9pt;height:13.65pt;z-index:251636736;visibility:visible;mso-wrap-style:square;mso-wrap-distance-left:0;mso-wrap-distance-top:0;mso-wrap-distance-right:0;mso-wrap-distance-bottom:0;mso-position-horizontal:absolute;mso-position-horizontal-relative:page;mso-position-vertical:absolute;mso-position-vertical-relative:text;v-text-anchor:top" o:gfxdata="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" filled="f" stroked="f">
+              <v:shape id="Textbox 7" o:spid="_x0000_s1026" type="#_x0000_t202" alt="#AnnotID = 1969710418" style="position:absolute;left:0;text-align:left;margin-left:515.95pt;margin-top:12.25pt;width:12.9pt;height:13.65pt;z-index:251656192;visibility:visible;mso-wrap-style:square;mso-wrap-distance-left:0;mso-wrap-distance-top:0;mso-wrap-distance-right:0;mso-wrap-distance-bottom:0;mso-position-horizontal:absolute;mso-position-horizontal-relative:page;mso-position-vertical:absolute;mso-position-vertical-relative:text;v-text-anchor:top" o:gfxdata="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" filled="f" stroked="f">
                 <v:textbox inset="0,0,0,0">
                   <w:txbxContent>
                     <w:p>
@@ -1501,7 +1501,7 @@
         <mc:AlternateContent>
           <mc:Choice Requires="wps">
             <w:drawing>
-              <wp:anchor distT="0" distB="0" distL="0" distR="0" simplePos="0" relativeHeight="251615232" behindDoc="0" locked="0" layoutInCell="1" allowOverlap="1" wp14:anchorId="004BEA95" wp14:editId="7B72FD3D">
+              <wp:anchor distT="0" distB="0" distL="0" distR="0" simplePos="0" relativeHeight="251653120" behindDoc="0" locked="0" layoutInCell="1" allowOverlap="1" wp14:anchorId="004BEA95" wp14:editId="7B72FD3D">
                 <wp:simplePos x="0" y="0"/>
                 <wp:positionH relativeFrom="page">
                   <wp:posOffset>6549650</wp:posOffset>
@@ -2174,7 +2174,7 @@
           </mc:Choice>
           <mc:Fallback>
             <w:pict>
-              <v:shape w14:anchorId="490191CB" id="Graphic 8" o:spid="_x0000_s1026" style="position:absolute;margin-left:515.7pt;margin-top:23.1pt;width:4pt;height:34.45pt;z-index:251615232;visibility:visible;mso-wrap-style:square;mso-wrap-distance-left:0;mso-wrap-distance-top:0;mso-wrap-distance-right:0;mso-wrap-distance-bottom:0;mso-position-horizontal:absolute;mso-position-horizontal-relative:page;mso-position-vertical:absolute;mso-position-vertical-relative:text;v-text-anchor:top" coordsize="50800,437515" o:gfxdata="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" path="m5874,9235r180,-359l6175,7734r780,-659l7735,6416r970,-977l10552,5282,26196,9252r2724,1679l31884,13406r2499,2802l36883,19009r2528,3985l41193,26061r1782,3067l44136,32650r941,1958l46017,36566r460,1072l46835,37809r360,170l47226,36924r9,-1293l47243,34340r-189,-1940l46885,30056r-168,-2344l46630,24579r-409,-3010l42385,4569,41739,2666,41095,1147,40557,573,40017,r-475,399l37619,11902r-142,2564l37220,17096r119,3232l37458,23561r645,4358l38332,31297r229,3377l38648,38076r65,2516l38779,43107r-28,2166l38723,46390r-28,1117l38435,47605r110,-312l38656,46980r388,-1671l39385,44515r341,-794l40192,42709r399,-180l40988,42350r427,29l41774,43437r359,1059l42467,46301r1666,38068l44251,103724r-3,4499l44243,112669r-3,4444l44224,121225r-15,4453l44194,130132r-20,4838l44157,139391r-17,4421l44122,148012r-17,4193l44090,156398r-15,4247l44063,164551r-13,3906l44012,186387r-5,3426l44004,192927r-3,3279l43998,199484r,3385l43996,206055r,3188l43996,212187r,3139l43996,218465r1,3304l43998,224891r,3122l43819,230215r181,3842l44181,237900r481,4877l45082,247947r421,5170l46053,259222r468,5856l48999,299530r315,5250l50618,346081r17,3369l50653,352820r-7,3390l50639,359397r-7,3187l50612,365477r-18,3094l50575,371665r-23,3233l50531,377959r-20,3062l50489,383875r-17,3065l50454,390005r-17,3259l50424,396349r-14,3086l50398,402342r-9,3112l50379,408565r173,3318l50366,415018r-185,3136l49876,421473r-602,2794l48672,427062r-491,2755l46752,431786r-1428,1969l43202,435219r-2500,862l38203,436943r-3476,390l31757,436954r-2969,-378l25584,435283r-2700,-1475l20184,432333,10246,419936,8794,417059r-889,-2827l6848,410840,5791,407449,1069,382882,417,378869,207,374826,,370783r42,-4538l433,362752r390,-3494l6129,349755r903,256l7793,350947r760,936l9242,353829r574,2028l10390,357885r464,3000l11238,363115r384,2229l11895,368002r222,1230l12341,370463r131,234l12576,370499r105,-197l12719,369464r28,-1418l12775,366628r-16,-2312l12744,361988r-15,-2328l12690,357185r-35,-3106l12621,350972r-45,-3756l12539,343348r-38,-3868l12462,335001r-35,-4132l12394,326738r-390,-4078l24670,289735r2127,-1249l29319,288314r1797,256l32913,288825r5344,11546l37624,304251r-581,3657l36464,311565r-1048,3955l34511,319537r-903,4016l32711,327593r-1093,4415l30526,336422r-1028,5016l27957,346020,10620,381469r-1015,1778e" filled="f" strokecolor="white" strokeweight="3.75pt">
+              <v:shape w14:anchorId="495FEE33" id="Graphic 8" o:spid="_x0000_s1026" style="position:absolute;margin-left:515.7pt;margin-top:23.1pt;width:4pt;height:34.45pt;z-index:251653120;visibility:visible;mso-wrap-style:square;mso-wrap-distance-left:0;mso-wrap-distance-top:0;mso-wrap-distance-right:0;mso-wrap-distance-bottom:0;mso-position-horizontal:absolute;mso-position-horizontal-relative:page;mso-position-vertical:absolute;mso-position-vertical-relative:text;v-text-anchor:top" coordsize="50800,437515" o:gfxdata="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" path="m5874,9235r180,-359l6175,7734r780,-659l7735,6416r970,-977l10552,5282,26196,9252r2724,1679l31884,13406r2499,2802l36883,19009r2528,3985l41193,26061r1782,3067l44136,32650r941,1958l46017,36566r460,1072l46835,37809r360,170l47226,36924r9,-1293l47243,34340r-189,-1940l46885,30056r-168,-2344l46630,24579r-409,-3010l42385,4569,41739,2666,41095,1147,40557,573,40017,r-475,399l37619,11902r-142,2564l37220,17096r119,3232l37458,23561r645,4358l38332,31297r229,3377l38648,38076r65,2516l38779,43107r-28,2166l38723,46390r-28,1117l38435,47605r110,-312l38656,46980r388,-1671l39385,44515r341,-794l40192,42709r399,-180l40988,42350r427,29l41774,43437r359,1059l42467,46301r1666,38068l44251,103724r-3,4499l44243,112669r-3,4444l44224,121225r-15,4453l44194,130132r-20,4838l44157,139391r-17,4421l44122,148012r-17,4193l44090,156398r-15,4247l44063,164551r-13,3906l44012,186387r-5,3426l44004,192927r-3,3279l43998,199484r,3385l43996,206055r,3188l43996,212187r,3139l43996,218465r1,3304l43998,224891r,3122l43819,230215r181,3842l44181,237900r481,4877l45082,247947r421,5170l46053,259222r468,5856l48999,299530r315,5250l50618,346081r17,3369l50653,352820r-7,3390l50639,359397r-7,3187l50612,365477r-18,3094l50575,371665r-23,3233l50531,377959r-20,3062l50489,383875r-17,3065l50454,390005r-17,3259l50424,396349r-14,3086l50398,402342r-9,3112l50379,408565r173,3318l50366,415018r-185,3136l49876,421473r-602,2794l48672,427062r-491,2755l46752,431786r-1428,1969l43202,435219r-2500,862l38203,436943r-3476,390l31757,436954r-2969,-378l25584,435283r-2700,-1475l20184,432333,10246,419936,8794,417059r-889,-2827l6848,410840,5791,407449,1069,382882,417,378869,207,374826,,370783r42,-4538l433,362752r390,-3494l6129,349755r903,256l7793,350947r760,936l9242,353829r574,2028l10390,357885r464,3000l11238,363115r384,2229l11895,368002r222,1230l12341,370463r131,234l12576,370499r105,-197l12719,369464r28,-1418l12775,366628r-16,-2312l12744,361988r-15,-2328l12690,357185r-35,-3106l12621,350972r-45,-3756l12539,343348r-38,-3868l12462,335001r-35,-4132l12394,326738r-390,-4078l24670,289735r2127,-1249l29319,288314r1797,256l32913,288825r5344,11546l37624,304251r-581,3657l36464,311565r-1048,3955l34511,319537r-903,4016l32711,327593r-1093,4415l30526,336422r-1028,5016l27957,346020,10620,381469r-1015,1778e" filled="f" strokecolor="white" strokeweight="3.75pt">
                 <v:path arrowok="t"/>
                 <w10:wrap anchorx="page"/>
               </v:shape>
@@ -2189,7 +2189,7 @@
         <mc:AlternateContent>
           <mc:Choice Requires="wps">
             <w:drawing>
-              <wp:anchor distT="0" distB="0" distL="0" distR="0" simplePos="0" relativeHeight="251622400" behindDoc="0" locked="0" layoutInCell="1" allowOverlap="1" wp14:anchorId="056A0653" wp14:editId="4F815513">
+              <wp:anchor distT="0" distB="0" distL="0" distR="0" simplePos="0" relativeHeight="251654144" behindDoc="0" locked="0" layoutInCell="1" allowOverlap="1" wp14:anchorId="056A0653" wp14:editId="4F815513">
                 <wp:simplePos x="0" y="0"/>
                 <wp:positionH relativeFrom="page">
                   <wp:posOffset>6538068</wp:posOffset>
@@ -2272,7 +2272,7 @@
           </mc:Choice>
           <mc:Fallback>
             <w:pict>
-              <v:shape w14:anchorId="36705D78" id="Graphic 9" o:spid="_x0000_s1026" style="position:absolute;margin-left:514.8pt;margin-top:24.95pt;width:3.75pt;height:3.75pt;z-index:251622400;visibility:visible;mso-wrap-style:square;mso-wrap-distance-left:0;mso-wrap-distance-top:0;mso-wrap-distance-right:0;mso-wrap-distance-bottom:0;mso-position-horizontal:absolute;mso-position-horizontal-relative:page;mso-position-vertical:absolute;mso-position-vertical-relative:text;v-text-anchor:top" coordsize="47625,47625" o:gfxdata="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" path="m,23812l6974,6974,23812,,40650,6974r6975,16838l40650,40650,23812,47625,6974,40650,,23812xe" stroked="f">
+              <v:shape w14:anchorId="6697ECDD" id="Graphic 9" o:spid="_x0000_s1026" style="position:absolute;margin-left:514.8pt;margin-top:24.95pt;width:3.75pt;height:3.75pt;z-index:251654144;visibility:visible;mso-wrap-style:square;mso-wrap-distance-left:0;mso-wrap-distance-top:0;mso-wrap-distance-right:0;mso-wrap-distance-bottom:0;mso-position-horizontal:absolute;mso-position-horizontal-relative:page;mso-position-vertical:absolute;mso-position-vertical-relative:text;v-text-anchor:top" coordsize="47625,47625" o:gfxdata="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" path="m,23812l6974,6974,23812,,40650,6974r6975,16838l40650,40650,23812,47625,6974,40650,,23812xe" stroked="f">
                 <v:path arrowok="t"/>
                 <w10:wrap anchorx="page"/>
               </v:shape>
@@ -2287,7 +2287,7 @@
         <mc:AlternateContent>
           <mc:Choice Requires="wps">
             <w:drawing>
-              <wp:anchor distT="0" distB="0" distL="0" distR="0" simplePos="0" relativeHeight="251643904" behindDoc="0" locked="0" layoutInCell="1" allowOverlap="1" wp14:anchorId="2FA99936" wp14:editId="18678842">
+              <wp:anchor distT="0" distB="0" distL="0" distR="0" simplePos="0" relativeHeight="251657216" behindDoc="0" locked="0" layoutInCell="1" allowOverlap="1" wp14:anchorId="2FA99936" wp14:editId="18678842">
                 <wp:simplePos x="0" y="0"/>
                 <wp:positionH relativeFrom="page">
                   <wp:posOffset>6528066</wp:posOffset>
@@ -2349,7 +2349,7 @@
           </mc:Choice>
           <mc:Fallback>
             <w:pict>
-              <v:shape w14:anchorId="2FA99936" id="Textbox 10" o:spid="_x0000_s1027" type="#_x0000_t202" alt="#AnnotID = 2050152632" style="position:absolute;left:0;text-align:left;margin-left:514pt;margin-top:13.2pt;width:16pt;height:13.65pt;z-index:251643904;visibility:visible;mso-wrap-style:square;mso-wrap-distance-left:0;mso-wrap-distance-top:0;mso-wrap-distance-right:0;mso-wrap-distance-bottom:0;mso-position-horizontal:absolute;mso-position-horizontal-relative:page;mso-position-vertical:absolute;mso-position-vertical-relative:text;v-text-anchor:top" o:gfxdata="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" filled="f" stroked="f">
+              <v:shape w14:anchorId="2FA99936" id="Textbox 10" o:spid="_x0000_s1027" type="#_x0000_t202" alt="#AnnotID = 2050152632" style="position:absolute;left:0;text-align:left;margin-left:514pt;margin-top:13.2pt;width:16pt;height:13.65pt;z-index:251657216;visibility:visible;mso-wrap-style:square;mso-wrap-distance-left:0;mso-wrap-distance-top:0;mso-wrap-distance-right:0;mso-wrap-distance-bottom:0;mso-position-horizontal:absolute;mso-position-horizontal-relative:page;mso-position-vertical:absolute;mso-position-vertical-relative:text;v-text-anchor:top" o:gfxdata="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" filled="f" stroked="f">
                 <v:textbox inset="0,0,0,0">
                   <w:txbxContent>
                     <w:p>
@@ -2425,7 +2425,7 @@
         <mc:AlternateContent>
           <mc:Choice Requires="wps">
             <w:drawing>
-              <wp:anchor distT="0" distB="0" distL="0" distR="0" simplePos="0" relativeHeight="251629568" behindDoc="0" locked="0" layoutInCell="1" allowOverlap="1" wp14:anchorId="56E30512" wp14:editId="5E466D1D">
+              <wp:anchor distT="0" distB="0" distL="0" distR="0" simplePos="0" relativeHeight="251655168" behindDoc="0" locked="0" layoutInCell="1" allowOverlap="1" wp14:anchorId="56E30512" wp14:editId="5E466D1D">
                 <wp:simplePos x="0" y="0"/>
                 <wp:positionH relativeFrom="page">
                   <wp:posOffset>6557941</wp:posOffset>
@@ -2495,7 +2495,7 @@
           </mc:Choice>
           <mc:Fallback>
             <w:pict>
-              <v:shape w14:anchorId="2B9A3781" id="Graphic 11" o:spid="_x0000_s1026" style="position:absolute;margin-left:516.35pt;margin-top:25.7pt;width:.85pt;height:.1pt;z-index:251629568;visibility:visible;mso-wrap-style:square;mso-wrap-distance-left:0;mso-wrap-distance-top:0;mso-wrap-distance-right:0;mso-wrap-distance-bottom:0;mso-position-horizontal:absolute;mso-position-horizontal-relative:page;mso-position-vertical:absolute;mso-position-vertical-relative:text;v-text-anchor:top" coordsize="10795,1270" o:gfxdata="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" path="m10293,l8133,,4178,,,e" filled="f" strokecolor="white" strokeweight="3.75pt">
+              <v:shape w14:anchorId="69260672" id="Graphic 11" o:spid="_x0000_s1026" style="position:absolute;margin-left:516.35pt;margin-top:25.7pt;width:.85pt;height:.1pt;z-index:251655168;visibility:visible;mso-wrap-style:square;mso-wrap-distance-left:0;mso-wrap-distance-top:0;mso-wrap-distance-right:0;mso-wrap-distance-bottom:0;mso-position-horizontal:absolute;mso-position-horizontal-relative:page;mso-position-vertical:absolute;mso-position-vertical-relative:text;v-text-anchor:top" coordsize="10795,1270" o:gfxdata="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" path="m10293,l8133,,4178,,,e" filled="f" strokecolor="white" strokeweight="3.75pt">
                 <v:path arrowok="t"/>
                 <w10:wrap anchorx="page"/>
               </v:shape>
@@ -2510,7 +2510,7 @@
         <mc:AlternateContent>
           <mc:Choice Requires="wps">
             <w:drawing>
-              <wp:anchor distT="0" distB="0" distL="0" distR="0" simplePos="0" relativeHeight="251651072" behindDoc="0" locked="0" layoutInCell="1" allowOverlap="1" wp14:anchorId="4ED4C8C0" wp14:editId="54265813">
+              <wp:anchor distT="0" distB="0" distL="0" distR="0" simplePos="0" relativeHeight="251658240" behindDoc="0" locked="0" layoutInCell="1" allowOverlap="1" wp14:anchorId="4ED4C8C0" wp14:editId="54265813">
                 <wp:simplePos x="0" y="0"/>
                 <wp:positionH relativeFrom="page">
                   <wp:posOffset>6483706</wp:posOffset>
@@ -2886,7 +2886,7 @@
           </mc:Choice>
           <mc:Fallback>
             <w:pict>
-              <v:shape w14:anchorId="4BE07B26" id="Graphic 12" o:spid="_x0000_s1026" style="position:absolute;margin-left:510.55pt;margin-top:21.65pt;width:5.15pt;height:6.3pt;z-index:251651072;visibility:visible;mso-wrap-style:square;mso-wrap-distance-left:0;mso-wrap-distance-top:0;mso-wrap-distance-right:0;mso-wrap-distance-bottom:0;mso-position-horizontal:absolute;mso-position-horizontal-relative:page;mso-position-vertical:absolute;mso-position-vertical-relative:text;v-text-anchor:top" coordsize="65405,80010" o:gfxdata="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" path="m38834,42301r-187,-187l37963,41989r-248,-808l37466,40375r-256,-1379l37345,37457r137,-1540l38041,34146r492,-2203l39025,29740r312,-2412l40296,24235,49831,3926,51651,1716,53581,255,55209,127,56835,r1501,1292l59589,3160r1253,1867l61873,8224r854,3107l63580,14437r808,3605l64710,21799r321,3757l65403,30244r-745,3630l63914,37505r-1774,3687l60243,43581r-1897,2391l55614,47413r-2337,804l50939,49023r-2560,72l46219,48411r-2160,-684l42020,45984,40316,44113,38612,42242,37553,40075,35993,37182,34434,34289,32367,30226,30959,26755,29550,23284,28076,19525r-534,-3170l27008,13185r192,-3156l27753,7735r553,-2295l29112,3682,30861,2589,32611,1496r3213,-201l38247,1174r2422,-120l43421,1478r7527,2587l50936,4739r-409,569l50117,5879r-1508,190l47637,6913r-971,844l45597,8605,40418,26441r-498,3423l38586,51310r-157,4361l38356,60504r-57,3726l38244,67958r,3312l38248,73675r3,2404l38288,77882r32,774l38354,79430r49,-376l38444,78322r42,-731l38720,76188r-148,-1919l38426,72350r-461,-2797l37562,66808r-403,-2747l36990,61044r-835,-3252l35319,54540,34018,50806,32549,47295,31080,43783,29435,40326,27339,36723,25244,33119,5221,13726r-1390,682l2680,15037r-1151,631l446,17419,,17896e" filled="f" strokecolor="white" strokeweight="3.75pt">
+              <v:shape w14:anchorId="4A1D156A" id="Graphic 12" o:spid="_x0000_s1026" style="position:absolute;margin-left:510.55pt;margin-top:21.65pt;width:5.15pt;height:6.3pt;z-index:251658240;visibility:visible;mso-wrap-style:square;mso-wrap-distance-left:0;mso-wrap-distance-top:0;mso-wrap-distance-right:0;mso-wrap-distance-bottom:0;mso-position-horizontal:absolute;mso-position-horizontal-relative:page;mso-position-vertical:absolute;mso-position-vertical-relative:text;v-text-anchor:top" coordsize="65405,80010" o:gfxdata="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" path="m38834,42301r-187,-187l37963,41989r-248,-808l37466,40375r-256,-1379l37345,37457r137,-1540l38041,34146r492,-2203l39025,29740r312,-2412l40296,24235,49831,3926,51651,1716,53581,255,55209,127,56835,r1501,1292l59589,3160r1253,1867l61873,8224r854,3107l63580,14437r808,3605l64710,21799r321,3757l65403,30244r-745,3630l63914,37505r-1774,3687l60243,43581r-1897,2391l55614,47413r-2337,804l50939,49023r-2560,72l46219,48411r-2160,-684l42020,45984,40316,44113,38612,42242,37553,40075,35993,37182,34434,34289,32367,30226,30959,26755,29550,23284,28076,19525r-534,-3170l27008,13185r192,-3156l27753,7735r553,-2295l29112,3682,30861,2589,32611,1496r3213,-201l38247,1174r2422,-120l43421,1478r7527,2587l50936,4739r-409,569l50117,5879r-1508,190l47637,6913r-971,844l45597,8605,40418,26441r-498,3423l38586,51310r-157,4361l38356,60504r-57,3726l38244,67958r,3312l38248,73675r3,2404l38288,77882r32,774l38354,79430r49,-376l38444,78322r42,-731l38720,76188r-148,-1919l38426,72350r-461,-2797l37562,66808r-403,-2747l36990,61044r-835,-3252l35319,54540,34018,50806,32549,47295,31080,43783,29435,40326,27339,36723,25244,33119,5221,13726r-1390,682l2680,15037r-1151,631l446,17419,,17896e" filled="f" strokecolor="white" strokeweight="3.75pt">
                 <v:path arrowok="t"/>
                 <w10:wrap anchorx="page"/>
               </v:shape>
@@ -2901,7 +2901,7 @@
         <mc:AlternateContent>
           <mc:Choice Requires="wps">
             <w:drawing>
-              <wp:anchor distT="0" distB="0" distL="0" distR="0" simplePos="0" relativeHeight="251658240" behindDoc="0" locked="0" layoutInCell="1" allowOverlap="1" wp14:anchorId="5E0DA113" wp14:editId="4BE93D61">
+              <wp:anchor distT="0" distB="0" distL="0" distR="0" simplePos="0" relativeHeight="251659264" behindDoc="0" locked="0" layoutInCell="1" allowOverlap="1" wp14:anchorId="5E0DA113" wp14:editId="4BE93D61">
                 <wp:simplePos x="0" y="0"/>
                 <wp:positionH relativeFrom="page">
                   <wp:posOffset>6486982</wp:posOffset>
@@ -2963,7 +2963,7 @@
           </mc:Choice>
           <mc:Fallback>
             <w:pict>
-              <v:shape w14:anchorId="5E0DA113" id="Textbox 13" o:spid="_x0000_s1028" type="#_x0000_t202" alt="#AnnotID = 1976630896" style="position:absolute;left:0;text-align:left;margin-left:510.8pt;margin-top:13pt;width:21.45pt;height:13.65pt;z-index:251658240;visibility:visible;mso-wrap-style:square;mso-wrap-distance-left:0;mso-wrap-distance-top:0;mso-wrap-distance-right:0;mso-wrap-distance-bottom:0;mso-position-horizontal:absolute;mso-position-horizontal-relative:page;mso-position-vertical:absolute;mso-position-vertical-relative:text;v-text-anchor:top" o:gfxdata="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" filled="f" stroked="f">
+              <v:shape w14:anchorId="5E0DA113" id="Textbox 13" o:spid="_x0000_s1028" type="#_x0000_t202" alt="#AnnotID = 1976630896" style="position:absolute;left:0;text-align:left;margin-left:510.8pt;margin-top:13pt;width:21.45pt;height:13.65pt;z-index:251659264;visibility:visible;mso-wrap-style:square;mso-wrap-distance-left:0;mso-wrap-distance-top:0;mso-wrap-distance-right:0;mso-wrap-distance-bottom:0;mso-position-horizontal:absolute;mso-position-horizontal-relative:page;mso-position-vertical:absolute;mso-position-vertical-relative:text;v-text-anchor:top" o:gfxdata="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" filled="f" stroked="f">
                 <v:textbox inset="0,0,0,0">
                   <w:txbxContent>
                     <w:p>
@@ -3463,7 +3463,7 @@
         <mc:AlternateContent>
           <mc:Choice Requires="wps">
             <w:drawing>
-              <wp:anchor distT="0" distB="0" distL="0" distR="0" simplePos="0" relativeHeight="251668480" behindDoc="0" locked="0" layoutInCell="1" allowOverlap="1" wp14:anchorId="33F1A9FF" wp14:editId="59137A1F">
+              <wp:anchor distT="0" distB="0" distL="0" distR="0" simplePos="0" relativeHeight="251660288" behindDoc="0" locked="0" layoutInCell="1" allowOverlap="1" wp14:anchorId="33F1A9FF" wp14:editId="59137A1F">
                 <wp:simplePos x="0" y="0"/>
                 <wp:positionH relativeFrom="page">
                   <wp:posOffset>3746474</wp:posOffset>
@@ -3525,7 +3525,7 @@
           </mc:Choice>
           <mc:Fallback>
             <w:pict>
-              <v:shape w14:anchorId="33F1A9FF" id="Textbox 17" o:spid="_x0000_s1029" type="#_x0000_t202" style="position:absolute;left:0;text-align:left;margin-left:295pt;margin-top:26pt;width:15.8pt;height:13.55pt;z-index:251668480;visibility:visible;mso-wrap-style:square;mso-wrap-distance-left:0;mso-wrap-distance-top:0;mso-wrap-distance-right:0;mso-wrap-distance-bottom:0;mso-position-horizontal:absolute;mso-position-horizontal-relative:page;mso-position-vertical:absolute;mso-position-vertical-relative:page;v-text-anchor:top" o:gfxdata="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" filled="f" stroked="f">
+              <v:shape w14:anchorId="33F1A9FF" id="Textbox 17" o:spid="_x0000_s1029" type="#_x0000_t202" style="position:absolute;left:0;text-align:left;margin-left:295pt;margin-top:26pt;width:15.8pt;height:13.55pt;z-index:251660288;visibility:visible;mso-wrap-style:square;mso-wrap-distance-left:0;mso-wrap-distance-top:0;mso-wrap-distance-right:0;mso-wrap-distance-bottom:0;mso-position-horizontal:absolute;mso-position-horizontal-relative:page;mso-position-vertical:absolute;mso-position-vertical-relative:page;v-text-anchor:top" o:gfxdata="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" filled="f" stroked="f">
                 <v:textbox inset="0,0,0,0">
                   <w:txbxContent>
                     <w:p>
@@ -4291,24 +4291,18 @@
         <w:tabs>
           <w:tab w:val="left" w:pos="742"/>
         </w:tabs>
-        <w:spacing w:before="161"/>
-        <w:ind w:left="742" w:hanging="359"/>
-        <w:rPr>
-          <w:sz w:val="28"/>
-        </w:rPr>
-      </w:pPr>
-      <w:r>
-        <w:rPr>
-          <w:sz w:val="28"/>
-        </w:rPr>
-        <w:t xml:space="preserve">Sinh viên: Sử dụng hệ thống để học lý thuyết, thực hành lập trình trực tuyến </w:t>
-      </w:r>
+        <w:spacing w:beforeLines="161" w:before="386"/>
+        <w:ind w:right="471" w:hanging="357"/>
+        <w:rPr>
+          <w:sz w:val="28"/>
+        </w:rPr>
+      </w:pPr>
       <w:r>
         <w:rPr>
           <w:sz w:val="28"/>
         </w:rPr>
         <w:lastRenderedPageBreak/>
-        <w:t>và nộp bài tập</w:t>
+        <w:t>Sinh viên: Sử dụng hệ thống để học lý thuyết, thực hành lập trình trực tuyến và nộp bài tập</w:t>
       </w:r>
       <w:r>
         <w:rPr>
@@ -4328,8 +4322,8 @@
         <w:tabs>
           <w:tab w:val="left" w:pos="742"/>
         </w:tabs>
-        <w:spacing w:before="161"/>
-        <w:ind w:left="742" w:hanging="359"/>
+        <w:spacing w:beforeLines="161" w:before="386"/>
+        <w:ind w:right="471" w:hanging="357"/>
         <w:rPr>
           <w:sz w:val="28"/>
         </w:rPr>
@@ -4357,8 +4351,8 @@
         <w:tabs>
           <w:tab w:val="left" w:pos="742"/>
         </w:tabs>
-        <w:spacing w:before="161"/>
-        <w:ind w:left="742" w:hanging="359"/>
+        <w:spacing w:beforeLines="161" w:before="386"/>
+        <w:ind w:right="471" w:hanging="357"/>
         <w:rPr>
           <w:sz w:val="28"/>
         </w:rPr>
@@ -4380,8 +4374,8 @@
         <w:tabs>
           <w:tab w:val="left" w:pos="743"/>
         </w:tabs>
-        <w:spacing w:before="161" w:line="360" w:lineRule="auto"/>
-        <w:ind w:right="475"/>
+        <w:spacing w:beforeLines="161" w:before="386"/>
+        <w:ind w:right="471" w:hanging="357"/>
         <w:jc w:val="both"/>
         <w:rPr>
           <w:sz w:val="28"/>
@@ -4404,7 +4398,8 @@
         <w:tabs>
           <w:tab w:val="left" w:pos="742"/>
         </w:tabs>
-        <w:ind w:left="742" w:hanging="359"/>
+        <w:spacing w:beforeLines="161" w:before="386"/>
+        <w:ind w:right="471" w:hanging="357"/>
         <w:rPr>
           <w:sz w:val="28"/>
         </w:rPr>
@@ -4799,6 +4794,9 @@
         <w:spacing w:before="161"/>
         <w:ind w:left="743"/>
         <w:jc w:val="both"/>
+        <w:rPr>
+          <w:spacing w:val="-4"/>
+        </w:rPr>
       </w:pPr>
       <w:r>
         <w:t>Báo</w:t>
@@ -4860,6 +4858,2295 @@
         </w:rPr>
         <w:t>đây:</w:t>
       </w:r>
+    </w:p>
+    <w:p>
+      <w:pPr>
+        <w:rPr>
+          <w:spacing w:val="-4"/>
+          <w:sz w:val="28"/>
+          <w:szCs w:val="28"/>
+        </w:rPr>
+      </w:pPr>
+      <w:r>
+        <w:rPr>
+          <w:spacing w:val="-4"/>
+        </w:rPr>
+        <w:br w:type="page"/>
+      </w:r>
+    </w:p>
+    <w:p>
+      <w:pPr>
+        <w:pStyle w:val="Heading1"/>
+        <w:tabs>
+          <w:tab w:val="left" w:pos="2661"/>
+        </w:tabs>
+        <w:spacing w:line="360" w:lineRule="auto"/>
+        <w:ind w:left="3630" w:right="938" w:hanging="3129"/>
+        <w:jc w:val="left"/>
+        <w:rPr>
+          <w:lang w:val="en-US"/>
+        </w:rPr>
+      </w:pPr>
+      <w:bookmarkStart w:id="4" w:name="_TOC_250092"/>
+    </w:p>
+    <w:p>
+      <w:pPr>
+        <w:pStyle w:val="Heading1"/>
+        <w:tabs>
+          <w:tab w:val="left" w:pos="2661"/>
+        </w:tabs>
+        <w:spacing w:line="360" w:lineRule="auto"/>
+        <w:ind w:left="3630" w:right="938" w:hanging="3129"/>
+        <w:jc w:val="left"/>
+      </w:pPr>
+      <w:r>
+        <w:t>CHƯƠNG 1.</w:t>
+      </w:r>
+      <w:r>
+        <w:tab/>
+        <w:t>TỔNG</w:t>
+      </w:r>
+      <w:r>
+        <w:rPr>
+          <w:spacing w:val="-7"/>
+        </w:rPr>
+        <w:t xml:space="preserve"> </w:t>
+      </w:r>
+      <w:r>
+        <w:t>QUAN</w:t>
+      </w:r>
+      <w:r>
+        <w:rPr>
+          <w:spacing w:val="-7"/>
+        </w:rPr>
+        <w:t xml:space="preserve"> </w:t>
+      </w:r>
+      <w:bookmarkEnd w:id="4"/>
+      <w:r>
+        <w:t>HỆ THỐNG HỖ TRỢ TỰ HỌC VÀ ĐÁNH GIÁ TRỰC TUYẾN</w:t>
+      </w:r>
+    </w:p>
+    <w:p>
+      <w:pPr>
+        <w:pStyle w:val="BodyText"/>
+        <w:spacing w:before="38"/>
+        <w:rPr>
+          <w:b/>
+        </w:rPr>
+      </w:pPr>
+    </w:p>
+    <w:p>
+      <w:pPr>
+        <w:pStyle w:val="Heading2"/>
+        <w:numPr>
+          <w:ilvl w:val="1"/>
+          <w:numId w:val="16"/>
+        </w:numPr>
+        <w:tabs>
+          <w:tab w:val="left" w:pos="509"/>
+        </w:tabs>
+        <w:ind w:left="509" w:hanging="486"/>
+        <w:jc w:val="both"/>
+      </w:pPr>
+      <w:bookmarkStart w:id="5" w:name="_TOC_250091"/>
+      <w:r>
+        <w:t>Giới</w:t>
+      </w:r>
+      <w:r>
+        <w:rPr>
+          <w:spacing w:val="-4"/>
+        </w:rPr>
+        <w:t xml:space="preserve"> </w:t>
+      </w:r>
+      <w:r>
+        <w:t>thiệu</w:t>
+      </w:r>
+      <w:r>
+        <w:rPr>
+          <w:spacing w:val="-4"/>
+        </w:rPr>
+        <w:t xml:space="preserve"> </w:t>
+      </w:r>
+      <w:bookmarkEnd w:id="5"/>
+      <w:r>
+        <w:t>về hệ thống hỗ trợ tự học và đánh giá trực tuyến.</w:t>
+      </w:r>
+    </w:p>
+    <w:p>
+      <w:pPr>
+        <w:pStyle w:val="BodyText"/>
+        <w:spacing w:before="128" w:line="360" w:lineRule="auto"/>
+        <w:ind w:left="23" w:right="462" w:firstLine="720"/>
+        <w:jc w:val="both"/>
+      </w:pPr>
+      <w:r>
+        <w:t>Trong thời đại công nghệ số phát triển mạnh mẽ, việc ứng dụng công nghệ thông tin vào giáo dục ngày càng trở nên phổ biến và cần thiết. Đặc biệt là trong bối cảnh dịch bệnh Covid-19 vừa qua, hình thức học tập trực tuyến đã dần thay thế cho phương thức học truyền thống tại nhiều cơ sở giáo dục. Tuy nhiên, các hệ thống học trực tuyến hiện nay đa số chỉ hỗ trợ trình bày nội dung bài học mà thiếu đi sự tương tác thực hành, đặc biệt là đối với các môn học lập trình, đòi hỏi người học phải thường xuyên luyện tập và nhận được phản hồi tức thì.</w:t>
+      </w:r>
+    </w:p>
+    <w:p>
+      <w:pPr>
+        <w:pStyle w:val="BodyText"/>
+        <w:spacing w:before="128" w:line="360" w:lineRule="auto"/>
+        <w:ind w:left="23" w:right="462" w:firstLine="720"/>
+        <w:jc w:val="both"/>
+      </w:pPr>
+      <w:r>
+        <w:t xml:space="preserve">Trước nhu cầu đó, đề tài </w:t>
+      </w:r>
+      <w:r>
+        <w:rPr>
+          <w:b/>
+          <w:bCs/>
+          <w:i/>
+          <w:iCs/>
+        </w:rPr>
+        <w:t>"Xây dựng hệ thống hỗ trợ tự học và đánh giá trực tuyến"</w:t>
+      </w:r>
+      <w:r>
+        <w:t xml:space="preserve"> ra đời với mục tiêu xây dựng một nền tảng học trực tuyến tích hợp chức năng lập trình online và hệ thống chấm điểm tự động. Hệ thống không chỉ giúp sinh viên có thể tiếp cận nội dung bài học ở bất kỳ đâu, mà còn cho phép họ thực hành lập trình trực tiếp trên trình duyệt, nộp bài và nhận kết quả đánh giá ngay lập tức.</w:t>
+      </w:r>
+    </w:p>
+    <w:p>
+      <w:pPr>
+        <w:pStyle w:val="BodyText"/>
+        <w:spacing w:before="128" w:line="360" w:lineRule="auto"/>
+        <w:ind w:left="23" w:right="462" w:firstLine="720"/>
+        <w:jc w:val="both"/>
+      </w:pPr>
+      <w:r>
+        <w:t>Với mô hình tổ chức theo từng học phần, mỗi học phần gồm nhiều bài học lý thuyết đi kèm bài tập thực hành, hệ thống này hỗ trợ giảng viên dễ dàng tạo nội dung giảng dạy và bài kiểm tra, đồng thời theo dõi tiến độ học tập của sinh viên. Qua đó, hệ thống góp phần nâng cao hiệu quả tự học và tạo môi trường học tập chủ động, linh hoạt cho người học.</w:t>
+      </w:r>
+    </w:p>
+    <w:p>
+      <w:pPr>
+        <w:pStyle w:val="BodyText"/>
+        <w:spacing w:before="128" w:line="360" w:lineRule="auto"/>
+        <w:ind w:left="23" w:right="462" w:firstLine="720"/>
+        <w:jc w:val="both"/>
+      </w:pPr>
+    </w:p>
+    <w:p>
+      <w:pPr>
+        <w:pStyle w:val="Heading2"/>
+        <w:numPr>
+          <w:ilvl w:val="1"/>
+          <w:numId w:val="16"/>
+        </w:numPr>
+        <w:tabs>
+          <w:tab w:val="left" w:pos="509"/>
+        </w:tabs>
+        <w:ind w:left="509" w:hanging="486"/>
+      </w:pPr>
+      <w:bookmarkStart w:id="6" w:name="_TOC_250090"/>
+      <w:r>
+        <w:t>Mô</w:t>
+      </w:r>
+      <w:r>
+        <w:rPr>
+          <w:spacing w:val="-3"/>
+        </w:rPr>
+        <w:t xml:space="preserve"> </w:t>
+      </w:r>
+      <w:r>
+        <w:t>tả</w:t>
+      </w:r>
+      <w:r>
+        <w:rPr>
+          <w:spacing w:val="-2"/>
+        </w:rPr>
+        <w:t xml:space="preserve"> </w:t>
+      </w:r>
+      <w:r>
+        <w:t>bài</w:t>
+      </w:r>
+      <w:r>
+        <w:rPr>
+          <w:spacing w:val="-2"/>
+        </w:rPr>
+        <w:t xml:space="preserve"> </w:t>
+      </w:r>
+      <w:bookmarkEnd w:id="6"/>
+      <w:r>
+        <w:rPr>
+          <w:spacing w:val="-4"/>
+        </w:rPr>
+        <w:t>toán</w:t>
+      </w:r>
+    </w:p>
+    <w:p>
+      <w:pPr>
+        <w:pStyle w:val="BodyText"/>
+        <w:spacing w:before="128" w:line="360" w:lineRule="auto"/>
+        <w:ind w:left="23" w:right="45" w:firstLine="720"/>
+        <w:jc w:val="both"/>
+      </w:pPr>
+      <w:r>
+        <w:t>Bài toán đặt ra là xây dựng một hệ thống học tập và đánh giá trực tuyến, đặc biệt dành cho các môn học lập trình, cho phép người học không chỉ tiếp cận nội dung bài giảng mà còn có thể thực hành và được chấm điểm một cách tự động. Cụ thể, hệ thống cần đáp ứng các yêu cầu sau:</w:t>
+      </w:r>
+    </w:p>
+    <w:p>
+      <w:pPr>
+        <w:pStyle w:val="BodyText"/>
+        <w:spacing w:before="128" w:line="360" w:lineRule="auto"/>
+        <w:ind w:left="23" w:right="45" w:firstLine="720"/>
+        <w:jc w:val="both"/>
+      </w:pPr>
+      <w:r>
+        <w:t xml:space="preserve">Tổ chức học phần và bài học: Các môn học (học phần) được chia thành các bài học, mỗi bài học bao gồm phần lý thuyết (tài liệu, video, văn bản) và bài tập lập </w:t>
+      </w:r>
+      <w:r>
+        <w:lastRenderedPageBreak/>
+        <w:t>trình đi kèm.</w:t>
+      </w:r>
+    </w:p>
+    <w:p>
+      <w:pPr>
+        <w:pStyle w:val="BodyText"/>
+        <w:spacing w:before="128" w:line="360" w:lineRule="auto"/>
+        <w:ind w:left="23" w:right="45" w:firstLine="720"/>
+        <w:jc w:val="both"/>
+      </w:pPr>
+      <w:r>
+        <w:t>Soạn thảo và thực hành lập trình trực tuyến: Hệ thống tích hợp trình soạn thảo code (code editor) cho phép sinh viên viết, chạy thử và nộp bài trực tiếp trên nền tảng, không cần cài đặt phần mềm bên ngoài.</w:t>
+      </w:r>
+    </w:p>
+    <w:p>
+      <w:pPr>
+        <w:pStyle w:val="BodyText"/>
+        <w:spacing w:before="128" w:line="360" w:lineRule="auto"/>
+        <w:ind w:left="23" w:right="45" w:firstLine="720"/>
+        <w:jc w:val="both"/>
+      </w:pPr>
+      <w:r>
+        <w:t>Chấm điểm tự động: Bài làm của sinh viên được kiểm tra bằng hệ thống test case, trả về kết quả đúng/sai, điểm số, thời gian thực thi và số lượng test case vượt qua.</w:t>
+      </w:r>
+    </w:p>
+    <w:p>
+      <w:pPr>
+        <w:pStyle w:val="BodyText"/>
+        <w:spacing w:before="128" w:line="360" w:lineRule="auto"/>
+        <w:ind w:left="23" w:right="45" w:firstLine="720"/>
+        <w:jc w:val="both"/>
+        <w:rPr>
+          <w:b/>
+          <w:bCs/>
+        </w:rPr>
+      </w:pPr>
+      <w:r>
+        <w:rPr>
+          <w:b/>
+          <w:bCs/>
+        </w:rPr>
+        <w:t>Quản lý người dùng:</w:t>
+      </w:r>
+    </w:p>
+    <w:p>
+      <w:pPr>
+        <w:pStyle w:val="BodyText"/>
+        <w:spacing w:before="128" w:line="360" w:lineRule="auto"/>
+        <w:ind w:left="23" w:right="45" w:firstLine="720"/>
+        <w:jc w:val="both"/>
+      </w:pPr>
+      <w:r>
+        <w:t>Sinh viên: Có thể đăng ký, đăng nhập, tham gia học phần, làm bài tập và theo dõi kết quả học tập.</w:t>
+      </w:r>
+    </w:p>
+    <w:p>
+      <w:pPr>
+        <w:pStyle w:val="BodyText"/>
+        <w:spacing w:before="128" w:line="360" w:lineRule="auto"/>
+        <w:ind w:left="23" w:right="45" w:firstLine="720"/>
+        <w:jc w:val="both"/>
+      </w:pPr>
+      <w:r>
+        <w:t>Giảng viên: Có thể tạo học phần, bài học, bài tập, theo dõi tiến độ sinh viên và xem thống kê kết quả học tập.</w:t>
+      </w:r>
+    </w:p>
+    <w:p>
+      <w:pPr>
+        <w:pStyle w:val="BodyText"/>
+        <w:spacing w:before="128" w:line="360" w:lineRule="auto"/>
+        <w:ind w:left="23" w:right="45" w:firstLine="720"/>
+        <w:jc w:val="both"/>
+      </w:pPr>
+      <w:r>
+        <w:t>Hệ thống quản trị: Quản trị viên có quyền quản lý học phần, người dùng, bài học, bài tập, kết quả và các báo cáo thống kê hệ thống.</w:t>
+      </w:r>
+    </w:p>
+    <w:p>
+      <w:pPr>
+        <w:pStyle w:val="BodyText"/>
+        <w:spacing w:before="128" w:line="360" w:lineRule="auto"/>
+        <w:ind w:left="23" w:right="45" w:firstLine="720"/>
+        <w:jc w:val="both"/>
+        <w:rPr>
+          <w:b/>
+          <w:bCs/>
+        </w:rPr>
+      </w:pPr>
+      <w:r>
+        <w:rPr>
+          <w:b/>
+          <w:bCs/>
+        </w:rPr>
+        <w:t>Yêu cầu về kỹ thuật:</w:t>
+      </w:r>
+    </w:p>
+    <w:p>
+      <w:pPr>
+        <w:pStyle w:val="BodyText"/>
+        <w:spacing w:before="128" w:line="360" w:lineRule="auto"/>
+        <w:ind w:left="23" w:right="45" w:firstLine="720"/>
+        <w:jc w:val="both"/>
+      </w:pPr>
+      <w:r>
+        <w:t>Backend sử dụng ASP.NET Core Web API để cung cấp dữ liệu và xử lý nghiệp vụ.</w:t>
+      </w:r>
+    </w:p>
+    <w:p>
+      <w:pPr>
+        <w:pStyle w:val="BodyText"/>
+        <w:spacing w:before="128" w:line="360" w:lineRule="auto"/>
+        <w:ind w:left="23" w:right="45" w:firstLine="720"/>
+        <w:jc w:val="both"/>
+      </w:pPr>
+      <w:r>
+        <w:t>Frontend sử dụng ReactJS để xây dựng giao diện tương tác hiện đại, dễ sử dụng.</w:t>
+      </w:r>
+    </w:p>
+    <w:p>
+      <w:pPr>
+        <w:pStyle w:val="BodyText"/>
+        <w:spacing w:before="128" w:line="360" w:lineRule="auto"/>
+        <w:ind w:left="23" w:right="45" w:firstLine="720"/>
+        <w:jc w:val="both"/>
+      </w:pPr>
+      <w:r>
+        <w:t>Cơ sở dữ liệu SQL Server để lưu trữ toàn bộ thông tin người dùng, học phần, bài tập, kết quả.</w:t>
+      </w:r>
+    </w:p>
+    <w:p>
+      <w:pPr>
+        <w:pStyle w:val="BodyText"/>
+        <w:spacing w:before="128" w:line="360" w:lineRule="auto"/>
+        <w:ind w:left="23" w:right="45" w:firstLine="720"/>
+        <w:jc w:val="both"/>
+      </w:pPr>
+      <w:r>
+        <w:t>Tích hợp Docker + Judge để xử lý và đánh giá bài nộp một cách an toàn, cách ly môi trường thực thi.</w:t>
+      </w:r>
+    </w:p>
+    <w:p>
+      <w:pPr>
+        <w:pStyle w:val="BodyText"/>
+        <w:spacing w:before="128" w:line="360" w:lineRule="auto"/>
+        <w:ind w:left="23" w:right="45" w:firstLine="720"/>
+        <w:jc w:val="both"/>
+      </w:pPr>
+      <w:r>
+        <w:t>Mục tiêu của hệ thống là xây dựng một nền tảng học tập toàn diện, trực quan, dễ sử dụng, đồng thời nâng cao tính chủ động của sinh viên trong việc học và thực hành lập trình, tạo ra môi trường học tập thực tế và hiệu quả hơn trong giáo dục đại học.</w:t>
+      </w:r>
+    </w:p>
+    <w:p>
+      <w:pPr>
+        <w:pStyle w:val="BodyText"/>
+        <w:spacing w:before="38"/>
+      </w:pPr>
+    </w:p>
+    <w:p>
+      <w:pPr>
+        <w:rPr>
+          <w:b/>
+          <w:bCs/>
+          <w:sz w:val="28"/>
+          <w:szCs w:val="28"/>
+        </w:rPr>
+      </w:pPr>
+      <w:bookmarkStart w:id="7" w:name="_TOC_250089"/>
+      <w:r>
+        <w:br w:type="page"/>
+      </w:r>
+    </w:p>
+    <w:p>
+      <w:pPr>
+        <w:pStyle w:val="Heading2"/>
+        <w:numPr>
+          <w:ilvl w:val="1"/>
+          <w:numId w:val="16"/>
+        </w:numPr>
+        <w:tabs>
+          <w:tab w:val="left" w:pos="509"/>
+        </w:tabs>
+        <w:ind w:left="509" w:hanging="486"/>
+      </w:pPr>
+      <w:r>
+        <w:lastRenderedPageBreak/>
+        <w:t>Mô</w:t>
+      </w:r>
+      <w:r>
+        <w:rPr>
+          <w:spacing w:val="-4"/>
+        </w:rPr>
+        <w:t xml:space="preserve"> </w:t>
+      </w:r>
+      <w:r>
+        <w:t>hình</w:t>
+      </w:r>
+      <w:r>
+        <w:rPr>
+          <w:spacing w:val="-3"/>
+        </w:rPr>
+        <w:t xml:space="preserve"> </w:t>
+      </w:r>
+      <w:r>
+        <w:t>và</w:t>
+      </w:r>
+      <w:r>
+        <w:rPr>
+          <w:spacing w:val="-3"/>
+        </w:rPr>
+        <w:t xml:space="preserve"> </w:t>
+      </w:r>
+      <w:r>
+        <w:t>công</w:t>
+      </w:r>
+      <w:r>
+        <w:rPr>
+          <w:spacing w:val="-3"/>
+        </w:rPr>
+        <w:t xml:space="preserve"> </w:t>
+      </w:r>
+      <w:r>
+        <w:t>nghệ</w:t>
+      </w:r>
+      <w:r>
+        <w:rPr>
+          <w:spacing w:val="-3"/>
+        </w:rPr>
+        <w:t xml:space="preserve"> </w:t>
+      </w:r>
+      <w:bookmarkEnd w:id="7"/>
+      <w:r>
+        <w:rPr>
+          <w:spacing w:val="-5"/>
+        </w:rPr>
+        <w:t>Web</w:t>
+      </w:r>
+    </w:p>
+    <w:p>
+      <w:pPr>
+        <w:pStyle w:val="Heading2"/>
+        <w:numPr>
+          <w:ilvl w:val="2"/>
+          <w:numId w:val="16"/>
+        </w:numPr>
+        <w:tabs>
+          <w:tab w:val="left" w:pos="1437"/>
+        </w:tabs>
+        <w:spacing w:before="241"/>
+        <w:ind w:left="1437" w:hanging="694"/>
+        <w:jc w:val="both"/>
+      </w:pPr>
+      <w:r>
+        <w:t>Kiến trúc phân lớp (L</w:t>
+      </w:r>
+      <w:r>
+        <w:rPr>
+          <w:lang w:val="en-US"/>
+        </w:rPr>
+        <w:t>ayered Architecture)</w:t>
+      </w:r>
+    </w:p>
+    <w:p>
+      <w:pPr>
+        <w:spacing w:before="161" w:line="360" w:lineRule="auto"/>
+        <w:ind w:left="23" w:right="45" w:firstLine="720"/>
+        <w:rPr>
+          <w:sz w:val="28"/>
+          <w:szCs w:val="28"/>
+          <w:lang w:val="en-US"/>
+        </w:rPr>
+      </w:pPr>
+      <w:r>
+        <w:rPr>
+          <w:noProof/>
+          <w:sz w:val="20"/>
+          <w:szCs w:val="20"/>
+          <w:lang w:val="en-US"/>
+        </w:rPr>
+        <w:drawing>
+          <wp:anchor distT="0" distB="0" distL="114300" distR="114300" simplePos="0" relativeHeight="251662336" behindDoc="0" locked="0" layoutInCell="1" allowOverlap="1" wp14:anchorId="68558FE1" wp14:editId="77B53B55">
+            <wp:simplePos x="0" y="0"/>
+            <wp:positionH relativeFrom="column">
+              <wp:posOffset>1414780</wp:posOffset>
+            </wp:positionH>
+            <wp:positionV relativeFrom="paragraph">
+              <wp:posOffset>1616075</wp:posOffset>
+            </wp:positionV>
+            <wp:extent cx="3209925" cy="3209925"/>
+            <wp:effectExtent l="0" t="0" r="9525" b="9525"/>
+            <wp:wrapTopAndBottom/>
+            <wp:docPr id="15" name="Picture 15"/>
+            <wp:cNvGraphicFramePr>
+              <a:graphicFrameLocks xmlns:a="http://schemas.openxmlformats.org/drawingml/2006/main" noChangeAspect="1"/>
+            </wp:cNvGraphicFramePr>
+            <a:graphic xmlns:a="http://schemas.openxmlformats.org/drawingml/2006/main">
+              <a:graphicData uri="http://schemas.openxmlformats.org/drawingml/2006/picture">
+                <pic:pic xmlns:pic="http://schemas.openxmlformats.org/drawingml/2006/picture">
+                  <pic:nvPicPr>
+                    <pic:cNvPr id="0" name="Picture 2"/>
+                    <pic:cNvPicPr>
+                      <a:picLocks noChangeAspect="1" noChangeArrowheads="1"/>
+                    </pic:cNvPicPr>
+                  </pic:nvPicPr>
+                  <pic:blipFill>
+                    <a:blip r:embed="rId15" cstate="print">
+                      <a:extLst>
+                        <a:ext uri="{28A0092B-C50C-407E-A947-70E740481C1C}">
+                          <a14:useLocalDpi xmlns:a14="http://schemas.microsoft.com/office/drawing/2010/main" val="0"/>
+                        </a:ext>
+                      </a:extLst>
+                    </a:blip>
+                    <a:srcRect/>
+                    <a:stretch>
+                      <a:fillRect/>
+                    </a:stretch>
+                  </pic:blipFill>
+                  <pic:spPr bwMode="auto">
+                    <a:xfrm>
+                      <a:off x="0" y="0"/>
+                      <a:ext cx="3209925" cy="3209925"/>
+                    </a:xfrm>
+                    <a:prstGeom prst="rect">
+                      <a:avLst/>
+                    </a:prstGeom>
+                    <a:noFill/>
+                    <a:ln>
+                      <a:noFill/>
+                    </a:ln>
+                  </pic:spPr>
+                </pic:pic>
+              </a:graphicData>
+            </a:graphic>
+            <wp14:sizeRelH relativeFrom="page">
+              <wp14:pctWidth>0</wp14:pctWidth>
+            </wp14:sizeRelH>
+            <wp14:sizeRelV relativeFrom="page">
+              <wp14:pctHeight>0</wp14:pctHeight>
+            </wp14:sizeRelV>
+          </wp:anchor>
+        </w:drawing>
+      </w:r>
+      <w:r>
+        <w:rPr>
+          <w:sz w:val="28"/>
+          <w:szCs w:val="28"/>
+        </w:rPr>
+        <w:t>Kiến trúc phân lớp là một mô hình tổ chức phần mềm phổ biến, trong đó hệ thống được chia thành nhiều lớp riêng biệt, mỗi lớp đảm nhiệm một vai trò cụ thể trong quy trình xử lý dữ liệu và nghiệp vụ. Việc chia nhỏ hệ thống thành các lớp giúp tăng tính mô-đun, dễ bảo trì, mở rộng và kiểm thử phần mềm.</w:t>
+      </w:r>
+      <w:r>
+        <w:rPr>
+          <w:sz w:val="28"/>
+          <w:szCs w:val="28"/>
+          <w:lang w:val="en-US"/>
+        </w:rPr>
+        <w:br/>
+      </w:r>
+    </w:p>
+    <w:p>
+      <w:pPr>
+        <w:spacing w:before="161" w:line="360" w:lineRule="auto"/>
+        <w:ind w:left="23" w:right="45" w:firstLine="720"/>
+        <w:rPr>
+          <w:sz w:val="28"/>
+          <w:szCs w:val="28"/>
+        </w:rPr>
+      </w:pPr>
+      <w:r>
+        <w:rPr>
+          <w:sz w:val="28"/>
+          <w:szCs w:val="28"/>
+        </w:rPr>
+        <w:t>Trong đề tài này, hệ thống được xây dựng theo kiến trúc phân lớp gồm các lớp chính sau:</w:t>
+      </w:r>
+    </w:p>
+    <w:p>
+      <w:pPr>
+        <w:spacing w:before="161" w:line="360" w:lineRule="auto"/>
+        <w:ind w:left="23" w:right="45" w:firstLine="720"/>
+        <w:rPr>
+          <w:b/>
+          <w:bCs/>
+          <w:sz w:val="28"/>
+          <w:szCs w:val="28"/>
+        </w:rPr>
+      </w:pPr>
+      <w:r>
+        <w:rPr>
+          <w:b/>
+          <w:bCs/>
+          <w:sz w:val="28"/>
+          <w:szCs w:val="28"/>
+        </w:rPr>
+        <w:t>Lớp Presentation (Giao diện người dùng)</w:t>
+      </w:r>
+    </w:p>
+    <w:p>
+      <w:pPr>
+        <w:spacing w:before="161" w:line="360" w:lineRule="auto"/>
+        <w:ind w:left="23" w:right="45" w:firstLine="720"/>
+        <w:rPr>
+          <w:sz w:val="28"/>
+          <w:szCs w:val="28"/>
+        </w:rPr>
+      </w:pPr>
+      <w:r>
+        <w:rPr>
+          <w:sz w:val="28"/>
+          <w:szCs w:val="28"/>
+        </w:rPr>
+        <w:t>Là phần giao tiếp giữa người dùng và hệ thống.</w:t>
+      </w:r>
+    </w:p>
+    <w:p>
+      <w:pPr>
+        <w:spacing w:before="161" w:line="360" w:lineRule="auto"/>
+        <w:ind w:left="23" w:right="45" w:firstLine="720"/>
+        <w:rPr>
+          <w:sz w:val="28"/>
+          <w:szCs w:val="28"/>
+        </w:rPr>
+      </w:pPr>
+      <w:r>
+        <w:rPr>
+          <w:sz w:val="28"/>
+          <w:szCs w:val="28"/>
+        </w:rPr>
+        <w:t>Trong đề tài, lớp này được phát triển bằng ReactJS, hiển thị các giao diện học tập, bài học, bài tập và cho phép sinh viên tương tác như gửi code, xem kết quả, theo dõi tiến độ.</w:t>
+      </w:r>
+    </w:p>
+    <w:p>
+      <w:pPr>
+        <w:spacing w:before="161" w:line="360" w:lineRule="auto"/>
+        <w:ind w:left="23" w:right="45" w:firstLine="720"/>
+        <w:rPr>
+          <w:b/>
+          <w:bCs/>
+          <w:sz w:val="28"/>
+          <w:szCs w:val="28"/>
+        </w:rPr>
+      </w:pPr>
+      <w:r>
+        <w:rPr>
+          <w:b/>
+          <w:bCs/>
+          <w:sz w:val="28"/>
+          <w:szCs w:val="28"/>
+        </w:rPr>
+        <w:t>Lớp Business Logic (Xử lý nghiệp vụ)</w:t>
+      </w:r>
+    </w:p>
+    <w:p>
+      <w:pPr>
+        <w:spacing w:before="161" w:line="360" w:lineRule="auto"/>
+        <w:ind w:left="23" w:right="45" w:firstLine="720"/>
+        <w:rPr>
+          <w:sz w:val="28"/>
+          <w:szCs w:val="28"/>
+        </w:rPr>
+      </w:pPr>
+      <w:r>
+        <w:rPr>
+          <w:sz w:val="28"/>
+          <w:szCs w:val="28"/>
+        </w:rPr>
+        <w:t>Chịu trách nhiệm xử lý các logic nghiệp vụ như tính điểm, kiểm tra kết quả bài làm, xử lý các yêu cầu từ frontend.</w:t>
+      </w:r>
+    </w:p>
+    <w:p>
+      <w:pPr>
+        <w:spacing w:before="161" w:line="360" w:lineRule="auto"/>
+        <w:ind w:left="23" w:right="45" w:firstLine="720"/>
+        <w:rPr>
+          <w:sz w:val="28"/>
+          <w:szCs w:val="28"/>
+        </w:rPr>
+      </w:pPr>
+      <w:r>
+        <w:rPr>
+          <w:sz w:val="28"/>
+          <w:szCs w:val="28"/>
+        </w:rPr>
+        <w:t xml:space="preserve">Lớp này được tổ chức thành các service trong ASP.NET Core, đảm bảo rằng </w:t>
+      </w:r>
+      <w:r>
+        <w:rPr>
+          <w:sz w:val="28"/>
+          <w:szCs w:val="28"/>
+        </w:rPr>
+        <w:lastRenderedPageBreak/>
+        <w:t>mọi thao tác từ giao diện đều đi qua lớp xử lý nghiệp vụ.</w:t>
+      </w:r>
+    </w:p>
+    <w:p>
+      <w:pPr>
+        <w:spacing w:before="161" w:line="360" w:lineRule="auto"/>
+        <w:ind w:left="23" w:right="45" w:firstLine="720"/>
+        <w:rPr>
+          <w:b/>
+          <w:bCs/>
+          <w:sz w:val="28"/>
+          <w:szCs w:val="28"/>
+        </w:rPr>
+      </w:pPr>
+      <w:r>
+        <w:rPr>
+          <w:b/>
+          <w:bCs/>
+          <w:sz w:val="28"/>
+          <w:szCs w:val="28"/>
+        </w:rPr>
+        <w:t>Lớp Data Access (Truy cập dữ liệu)</w:t>
+      </w:r>
+    </w:p>
+    <w:p>
+      <w:pPr>
+        <w:spacing w:before="161" w:line="360" w:lineRule="auto"/>
+        <w:ind w:left="23" w:right="45" w:firstLine="720"/>
+        <w:rPr>
+          <w:sz w:val="28"/>
+          <w:szCs w:val="28"/>
+        </w:rPr>
+      </w:pPr>
+      <w:r>
+        <w:rPr>
+          <w:sz w:val="28"/>
+          <w:szCs w:val="28"/>
+        </w:rPr>
+        <w:t>Chịu trách nhiệm giao tiếp với cơ sở dữ liệu, thực hiện các thao tác thêm, sửa, xóa, truy vấn dữ liệu.</w:t>
+      </w:r>
+    </w:p>
+    <w:p>
+      <w:pPr>
+        <w:spacing w:before="161" w:line="360" w:lineRule="auto"/>
+        <w:ind w:left="23" w:right="45" w:firstLine="720"/>
+        <w:rPr>
+          <w:sz w:val="28"/>
+          <w:szCs w:val="28"/>
+        </w:rPr>
+      </w:pPr>
+      <w:r>
+        <w:rPr>
+          <w:sz w:val="28"/>
+          <w:szCs w:val="28"/>
+        </w:rPr>
+        <w:t>Lớp này sử dụng mô hình Repository và UnitOfWork để tách biệt logic truy cập dữ liệu khỏi logic xử lý nghiệp vụ, đồng thời tăng khả năng tái sử dụng và kiểm thử.</w:t>
+      </w:r>
+    </w:p>
+    <w:p>
+      <w:pPr>
+        <w:spacing w:before="161" w:line="360" w:lineRule="auto"/>
+        <w:ind w:left="23" w:right="45" w:firstLine="720"/>
+        <w:rPr>
+          <w:b/>
+          <w:bCs/>
+          <w:sz w:val="28"/>
+          <w:szCs w:val="28"/>
+        </w:rPr>
+      </w:pPr>
+      <w:r>
+        <w:rPr>
+          <w:b/>
+          <w:bCs/>
+          <w:sz w:val="28"/>
+          <w:szCs w:val="28"/>
+        </w:rPr>
+        <w:t>Lớp Infrastructure (Hạ tầng)</w:t>
+      </w:r>
+    </w:p>
+    <w:p>
+      <w:pPr>
+        <w:spacing w:before="161" w:line="360" w:lineRule="auto"/>
+        <w:ind w:left="23" w:right="45" w:firstLine="720"/>
+        <w:rPr>
+          <w:sz w:val="28"/>
+          <w:szCs w:val="28"/>
+        </w:rPr>
+      </w:pPr>
+      <w:r>
+        <w:rPr>
+          <w:sz w:val="28"/>
+          <w:szCs w:val="28"/>
+        </w:rPr>
+        <w:t>Bao gồm các thành phần hỗ trợ tích hợp với các dịch vụ bên ngoài như hệ thống chấm bài tự động (Judge API).</w:t>
+      </w:r>
+    </w:p>
+    <w:p>
+      <w:pPr>
+        <w:spacing w:before="161" w:line="360" w:lineRule="auto"/>
+        <w:ind w:left="23" w:right="45" w:firstLine="720"/>
+        <w:rPr>
+          <w:sz w:val="28"/>
+          <w:szCs w:val="28"/>
+        </w:rPr>
+      </w:pPr>
+      <w:r>
+        <w:rPr>
+          <w:sz w:val="28"/>
+          <w:szCs w:val="28"/>
+        </w:rPr>
+        <w:t>Giúp hệ thống mở rộng linh hoạt và dễ dàng tích hợp với các công nghệ khác trong tương lai.</w:t>
+      </w:r>
+    </w:p>
+    <w:p>
+      <w:pPr>
+        <w:spacing w:before="161" w:line="360" w:lineRule="auto"/>
+        <w:ind w:left="23" w:right="45" w:firstLine="720"/>
+        <w:rPr>
+          <w:sz w:val="28"/>
+          <w:szCs w:val="28"/>
+          <w:lang w:val="en-US"/>
+        </w:rPr>
+      </w:pPr>
+      <w:r>
+        <w:rPr>
+          <w:sz w:val="28"/>
+          <w:szCs w:val="28"/>
+        </w:rPr>
+        <w:t>Việc áp dụng kiến trúc phân lớp giúp hệ thống đảm bảo được tính rõ ràng về cấu trúc, dễ dàng bảo trì, mở rộng và tái sử dụng mã nguồn. Đồng thời giúp nhóm phát triển phân chia công việc hiệu quả hơn giữa các thành viên frontend và backend.</w:t>
+      </w:r>
+    </w:p>
+    <w:p>
+      <w:pPr>
+        <w:pStyle w:val="Heading2"/>
+        <w:numPr>
+          <w:ilvl w:val="2"/>
+          <w:numId w:val="16"/>
+        </w:numPr>
+        <w:tabs>
+          <w:tab w:val="left" w:pos="1437"/>
+        </w:tabs>
+        <w:spacing w:before="241"/>
+        <w:ind w:left="1437" w:hanging="694"/>
+        <w:jc w:val="both"/>
+      </w:pPr>
+      <w:r>
+        <w:t>Mô</w:t>
+      </w:r>
+      <w:r>
+        <w:rPr>
+          <w:spacing w:val="-4"/>
+        </w:rPr>
+        <w:t xml:space="preserve"> </w:t>
+      </w:r>
+      <w:r>
+        <w:t>hình</w:t>
+      </w:r>
+      <w:r>
+        <w:rPr>
+          <w:spacing w:val="-3"/>
+        </w:rPr>
+        <w:t xml:space="preserve"> </w:t>
+      </w:r>
+      <w:r>
+        <w:t>kiến</w:t>
+      </w:r>
+      <w:r>
+        <w:rPr>
+          <w:spacing w:val="-4"/>
+        </w:rPr>
+        <w:t xml:space="preserve"> </w:t>
+      </w:r>
+      <w:r>
+        <w:t>trúc</w:t>
+      </w:r>
+      <w:r>
+        <w:rPr>
+          <w:spacing w:val="-3"/>
+        </w:rPr>
+        <w:t xml:space="preserve"> </w:t>
+      </w:r>
+      <w:r>
+        <w:rPr>
+          <w:spacing w:val="-5"/>
+        </w:rPr>
+        <w:t>MVC</w:t>
+      </w:r>
+    </w:p>
+    <w:p>
+      <w:pPr>
+        <w:pStyle w:val="BodyText"/>
+        <w:spacing w:before="161" w:line="360" w:lineRule="auto"/>
+        <w:ind w:left="23" w:right="461" w:firstLine="720"/>
+        <w:jc w:val="both"/>
+      </w:pPr>
+      <w:r>
+        <w:t>MVC [2] (Model-View-Controller) là một mô hình kiến trúc phần mềm được sử dụng để tổ chức và quản lý mã nguồn trong quá trình phát triển ứng dụng. Kiến trúc này tách biệt ứng dụng thành ba</w:t>
+      </w:r>
+      <w:r>
+        <w:rPr>
+          <w:spacing w:val="-2"/>
+        </w:rPr>
+        <w:t xml:space="preserve"> </w:t>
+      </w:r>
+      <w:r>
+        <w:t>thành</w:t>
+      </w:r>
+      <w:r>
+        <w:rPr>
+          <w:spacing w:val="-2"/>
+        </w:rPr>
+        <w:t xml:space="preserve"> </w:t>
+      </w:r>
+      <w:r>
+        <w:t>phần</w:t>
+      </w:r>
+      <w:r>
+        <w:rPr>
+          <w:spacing w:val="-2"/>
+        </w:rPr>
+        <w:t xml:space="preserve"> </w:t>
+      </w:r>
+      <w:r>
+        <w:t>chính</w:t>
+      </w:r>
+      <w:r>
+        <w:rPr>
+          <w:spacing w:val="-2"/>
+        </w:rPr>
+        <w:t xml:space="preserve"> </w:t>
+      </w:r>
+      <w:r>
+        <w:t>có</w:t>
+      </w:r>
+      <w:r>
+        <w:rPr>
+          <w:spacing w:val="-2"/>
+        </w:rPr>
+        <w:t xml:space="preserve"> </w:t>
+      </w:r>
+      <w:r>
+        <w:t>thể</w:t>
+      </w:r>
+      <w:r>
+        <w:rPr>
+          <w:spacing w:val="-2"/>
+        </w:rPr>
+        <w:t xml:space="preserve"> </w:t>
+      </w:r>
+      <w:r>
+        <w:t>tương tác được với nhau để tách biệt giữa cách thức mà thông tin được</w:t>
+      </w:r>
+      <w:r>
+        <w:rPr>
+          <w:spacing w:val="-3"/>
+        </w:rPr>
+        <w:t xml:space="preserve"> </w:t>
+      </w:r>
+      <w:r>
+        <w:t>xử</w:t>
+      </w:r>
+      <w:r>
+        <w:rPr>
+          <w:spacing w:val="-3"/>
+        </w:rPr>
+        <w:t xml:space="preserve"> </w:t>
+      </w:r>
+      <w:r>
+        <w:t>lý</w:t>
+      </w:r>
+      <w:r>
+        <w:rPr>
+          <w:spacing w:val="-3"/>
+        </w:rPr>
+        <w:t xml:space="preserve"> </w:t>
+      </w:r>
+      <w:r>
+        <w:t>nội</w:t>
+      </w:r>
+      <w:r>
+        <w:rPr>
+          <w:spacing w:val="-3"/>
+        </w:rPr>
+        <w:t xml:space="preserve"> </w:t>
+      </w:r>
+      <w:r>
+        <w:t>hàm và phần thông tin được trình bày và tiếp nhận từ phía người dùng.</w:t>
+      </w:r>
+    </w:p>
+    <w:p>
+      <w:pPr>
+        <w:pStyle w:val="BodyText"/>
+        <w:ind w:left="1272"/>
+        <w:rPr>
+          <w:sz w:val="20"/>
+        </w:rPr>
+      </w:pPr>
+      <w:r>
+        <w:rPr>
+          <w:noProof/>
+          <w:sz w:val="20"/>
+        </w:rPr>
+        <w:lastRenderedPageBreak/>
+        <w:drawing>
+          <wp:inline distT="0" distB="0" distL="0" distR="0" wp14:anchorId="18D44473" wp14:editId="22529F49">
+            <wp:extent cx="4178709" cy="2586323"/>
+            <wp:effectExtent l="0" t="0" r="0" b="0"/>
+            <wp:docPr id="21" name="Image 21"/>
+            <wp:cNvGraphicFramePr>
+              <a:graphicFrameLocks xmlns:a="http://schemas.openxmlformats.org/drawingml/2006/main"/>
+            </wp:cNvGraphicFramePr>
+            <a:graphic xmlns:a="http://schemas.openxmlformats.org/drawingml/2006/main">
+              <a:graphicData uri="http://schemas.openxmlformats.org/drawingml/2006/picture">
+                <pic:pic xmlns:pic="http://schemas.openxmlformats.org/drawingml/2006/picture">
+                  <pic:nvPicPr>
+                    <pic:cNvPr id="21" name="Image 21"/>
+                    <pic:cNvPicPr/>
+                  </pic:nvPicPr>
+                  <pic:blipFill>
+                    <a:blip r:embed="rId16" cstate="print"/>
+                    <a:stretch>
+                      <a:fillRect/>
+                    </a:stretch>
+                  </pic:blipFill>
+                  <pic:spPr>
+                    <a:xfrm>
+                      <a:off x="0" y="0"/>
+                      <a:ext cx="4178709" cy="2586323"/>
+                    </a:xfrm>
+                    <a:prstGeom prst="rect">
+                      <a:avLst/>
+                    </a:prstGeom>
+                  </pic:spPr>
+                </pic:pic>
+              </a:graphicData>
+            </a:graphic>
+          </wp:inline>
+        </w:drawing>
+      </w:r>
+    </w:p>
+    <w:p>
+      <w:pPr>
+        <w:spacing w:before="297"/>
+        <w:ind w:left="1450"/>
+        <w:jc w:val="both"/>
+        <w:rPr>
+          <w:i/>
+          <w:sz w:val="28"/>
+        </w:rPr>
+      </w:pPr>
+      <w:r>
+        <w:rPr>
+          <w:i/>
+          <w:sz w:val="28"/>
+        </w:rPr>
+        <w:t>Hình</w:t>
+      </w:r>
+      <w:r>
+        <w:rPr>
+          <w:i/>
+          <w:spacing w:val="-10"/>
+          <w:sz w:val="28"/>
+        </w:rPr>
+        <w:t xml:space="preserve"> </w:t>
+      </w:r>
+      <w:r>
+        <w:rPr>
+          <w:i/>
+          <w:sz w:val="28"/>
+        </w:rPr>
+        <w:t>1.1</w:t>
+      </w:r>
+      <w:r>
+        <w:rPr>
+          <w:i/>
+          <w:spacing w:val="-8"/>
+          <w:sz w:val="28"/>
+        </w:rPr>
+        <w:t xml:space="preserve"> </w:t>
+      </w:r>
+      <w:r>
+        <w:rPr>
+          <w:i/>
+          <w:sz w:val="28"/>
+        </w:rPr>
+        <w:t>:</w:t>
+      </w:r>
+      <w:r>
+        <w:rPr>
+          <w:i/>
+          <w:spacing w:val="-8"/>
+          <w:sz w:val="28"/>
+        </w:rPr>
+        <w:t xml:space="preserve"> </w:t>
+      </w:r>
+      <w:r>
+        <w:rPr>
+          <w:i/>
+          <w:sz w:val="28"/>
+        </w:rPr>
+        <w:t>Kiến</w:t>
+      </w:r>
+      <w:r>
+        <w:rPr>
+          <w:i/>
+          <w:spacing w:val="-7"/>
+          <w:sz w:val="28"/>
+        </w:rPr>
+        <w:t xml:space="preserve"> </w:t>
+      </w:r>
+      <w:r>
+        <w:rPr>
+          <w:i/>
+          <w:sz w:val="28"/>
+        </w:rPr>
+        <w:t>trúc</w:t>
+      </w:r>
+      <w:r>
+        <w:rPr>
+          <w:i/>
+          <w:spacing w:val="-8"/>
+          <w:sz w:val="28"/>
+        </w:rPr>
+        <w:t xml:space="preserve"> </w:t>
+      </w:r>
+      <w:r>
+        <w:rPr>
+          <w:i/>
+          <w:sz w:val="28"/>
+        </w:rPr>
+        <w:t>phần</w:t>
+      </w:r>
+      <w:r>
+        <w:rPr>
+          <w:i/>
+          <w:spacing w:val="-8"/>
+          <w:sz w:val="28"/>
+        </w:rPr>
+        <w:t xml:space="preserve"> </w:t>
+      </w:r>
+      <w:r>
+        <w:rPr>
+          <w:i/>
+          <w:sz w:val="28"/>
+        </w:rPr>
+        <w:t>mềm</w:t>
+      </w:r>
+      <w:r>
+        <w:rPr>
+          <w:i/>
+          <w:spacing w:val="-7"/>
+          <w:sz w:val="28"/>
+        </w:rPr>
+        <w:t xml:space="preserve"> </w:t>
+      </w:r>
+      <w:r>
+        <w:rPr>
+          <w:i/>
+          <w:sz w:val="28"/>
+        </w:rPr>
+        <w:t>Model-View-</w:t>
+      </w:r>
+      <w:r>
+        <w:rPr>
+          <w:i/>
+          <w:spacing w:val="-2"/>
+          <w:sz w:val="28"/>
+        </w:rPr>
+        <w:t>Controller</w:t>
+      </w:r>
+    </w:p>
+    <w:p>
+      <w:pPr>
+        <w:pStyle w:val="ListParagraph"/>
+        <w:numPr>
+          <w:ilvl w:val="0"/>
+          <w:numId w:val="15"/>
+        </w:numPr>
+        <w:tabs>
+          <w:tab w:val="left" w:pos="743"/>
+        </w:tabs>
+        <w:spacing w:before="200" w:line="360" w:lineRule="auto"/>
+        <w:ind w:right="464"/>
+        <w:jc w:val="both"/>
+        <w:rPr>
+          <w:sz w:val="28"/>
+        </w:rPr>
+      </w:pPr>
+      <w:r>
+        <w:rPr>
+          <w:sz w:val="28"/>
+        </w:rPr>
+        <w:t>Model: là nơi lưu trữ thông tin, thực hiện các thao tác cập nhật và truy</w:t>
+      </w:r>
+      <w:r>
+        <w:rPr>
+          <w:spacing w:val="40"/>
+          <w:sz w:val="28"/>
+        </w:rPr>
+        <w:t xml:space="preserve"> </w:t>
+      </w:r>
+      <w:r>
+        <w:rPr>
+          <w:sz w:val="28"/>
+        </w:rPr>
+        <w:t>vấn dữ liệu mà không quan tâm đến cách dữ liệu được hiển thị hoặc</w:t>
+      </w:r>
+      <w:r>
+        <w:rPr>
+          <w:spacing w:val="40"/>
+          <w:sz w:val="28"/>
+        </w:rPr>
+        <w:t xml:space="preserve"> </w:t>
+      </w:r>
+      <w:r>
+        <w:rPr>
+          <w:sz w:val="28"/>
+        </w:rPr>
+        <w:t>tương tác với người dùng.</w:t>
+      </w:r>
+    </w:p>
+    <w:p>
+      <w:pPr>
+        <w:pStyle w:val="ListParagraph"/>
+        <w:numPr>
+          <w:ilvl w:val="0"/>
+          <w:numId w:val="15"/>
+        </w:numPr>
+        <w:tabs>
+          <w:tab w:val="left" w:pos="743"/>
+        </w:tabs>
+        <w:spacing w:line="360" w:lineRule="auto"/>
+        <w:ind w:right="464"/>
+        <w:jc w:val="both"/>
+        <w:rPr>
+          <w:sz w:val="28"/>
+        </w:rPr>
+      </w:pPr>
+      <w:r>
+        <w:rPr>
+          <w:sz w:val="28"/>
+        </w:rPr>
+        <w:t>View:</w:t>
+      </w:r>
+      <w:r>
+        <w:rPr>
+          <w:spacing w:val="-6"/>
+          <w:sz w:val="28"/>
+        </w:rPr>
+        <w:t xml:space="preserve"> </w:t>
+      </w:r>
+      <w:r>
+        <w:rPr>
+          <w:sz w:val="28"/>
+        </w:rPr>
+        <w:t>là</w:t>
+      </w:r>
+      <w:r>
+        <w:rPr>
+          <w:spacing w:val="-6"/>
+          <w:sz w:val="28"/>
+        </w:rPr>
+        <w:t xml:space="preserve"> </w:t>
+      </w:r>
+      <w:r>
+        <w:rPr>
+          <w:sz w:val="28"/>
+        </w:rPr>
+        <w:t>thành</w:t>
+      </w:r>
+      <w:r>
+        <w:rPr>
+          <w:spacing w:val="-6"/>
+          <w:sz w:val="28"/>
+        </w:rPr>
+        <w:t xml:space="preserve"> </w:t>
+      </w:r>
+      <w:r>
+        <w:rPr>
+          <w:sz w:val="28"/>
+        </w:rPr>
+        <w:t>phần</w:t>
+      </w:r>
+      <w:r>
+        <w:rPr>
+          <w:spacing w:val="-6"/>
+          <w:sz w:val="28"/>
+        </w:rPr>
+        <w:t xml:space="preserve"> </w:t>
+      </w:r>
+      <w:r>
+        <w:rPr>
+          <w:sz w:val="28"/>
+        </w:rPr>
+        <w:t>hiển</w:t>
+      </w:r>
+      <w:r>
+        <w:rPr>
+          <w:spacing w:val="-6"/>
+          <w:sz w:val="28"/>
+        </w:rPr>
+        <w:t xml:space="preserve"> </w:t>
+      </w:r>
+      <w:r>
+        <w:rPr>
+          <w:sz w:val="28"/>
+        </w:rPr>
+        <w:t>thị</w:t>
+      </w:r>
+      <w:r>
+        <w:rPr>
+          <w:spacing w:val="-6"/>
+          <w:sz w:val="28"/>
+        </w:rPr>
+        <w:t xml:space="preserve"> </w:t>
+      </w:r>
+      <w:r>
+        <w:rPr>
+          <w:sz w:val="28"/>
+        </w:rPr>
+        <w:t>giao</w:t>
+      </w:r>
+      <w:r>
+        <w:rPr>
+          <w:spacing w:val="-6"/>
+          <w:sz w:val="28"/>
+        </w:rPr>
+        <w:t xml:space="preserve"> </w:t>
+      </w:r>
+      <w:r>
+        <w:rPr>
+          <w:sz w:val="28"/>
+        </w:rPr>
+        <w:t>diện</w:t>
+      </w:r>
+      <w:r>
+        <w:rPr>
+          <w:spacing w:val="-6"/>
+          <w:sz w:val="28"/>
+        </w:rPr>
+        <w:t xml:space="preserve"> </w:t>
+      </w:r>
+      <w:r>
+        <w:rPr>
+          <w:sz w:val="28"/>
+        </w:rPr>
+        <w:t>người</w:t>
+      </w:r>
+      <w:r>
+        <w:rPr>
+          <w:spacing w:val="-6"/>
+          <w:sz w:val="28"/>
+        </w:rPr>
+        <w:t xml:space="preserve"> </w:t>
+      </w:r>
+      <w:r>
+        <w:rPr>
+          <w:sz w:val="28"/>
+        </w:rPr>
+        <w:t>dùng.</w:t>
+      </w:r>
+      <w:r>
+        <w:rPr>
+          <w:spacing w:val="-6"/>
+          <w:sz w:val="28"/>
+        </w:rPr>
+        <w:t xml:space="preserve"> </w:t>
+      </w:r>
+      <w:r>
+        <w:rPr>
+          <w:sz w:val="28"/>
+        </w:rPr>
+        <w:t>View</w:t>
+      </w:r>
+      <w:r>
+        <w:rPr>
+          <w:spacing w:val="-6"/>
+          <w:sz w:val="28"/>
+        </w:rPr>
+        <w:t xml:space="preserve"> </w:t>
+      </w:r>
+      <w:r>
+        <w:rPr>
+          <w:sz w:val="28"/>
+        </w:rPr>
+        <w:t>chịu</w:t>
+      </w:r>
+      <w:r>
+        <w:rPr>
+          <w:spacing w:val="-6"/>
+          <w:sz w:val="28"/>
+        </w:rPr>
+        <w:t xml:space="preserve"> </w:t>
+      </w:r>
+      <w:r>
+        <w:rPr>
+          <w:sz w:val="28"/>
+        </w:rPr>
+        <w:t>trách</w:t>
+      </w:r>
+      <w:r>
+        <w:rPr>
+          <w:spacing w:val="-6"/>
+          <w:sz w:val="28"/>
+        </w:rPr>
+        <w:t xml:space="preserve"> </w:t>
+      </w:r>
+      <w:r>
+        <w:rPr>
+          <w:sz w:val="28"/>
+        </w:rPr>
+        <w:t>nhiệm hiển thị dữ liệu một cách đẹp mắt và dễ thao tác đối với người dùng.</w:t>
+      </w:r>
+    </w:p>
+    <w:p>
+      <w:pPr>
+        <w:pStyle w:val="ListParagraph"/>
+        <w:numPr>
+          <w:ilvl w:val="0"/>
+          <w:numId w:val="15"/>
+        </w:numPr>
+        <w:tabs>
+          <w:tab w:val="left" w:pos="743"/>
+        </w:tabs>
+        <w:spacing w:line="360" w:lineRule="auto"/>
+        <w:ind w:right="465"/>
+        <w:jc w:val="both"/>
+        <w:rPr>
+          <w:sz w:val="28"/>
+        </w:rPr>
+      </w:pPr>
+      <w:r>
+        <w:rPr>
+          <w:sz w:val="28"/>
+        </w:rPr>
+        <w:t>Controller: là thành phần tiếp nhận và xử lý sự kiện từ người dùng. Controller nhận yêu cầu từ người dùng thông qua View, sau đó thao tác với Model và điều hướng hiển thị trở lại View.</w:t>
+      </w:r>
+    </w:p>
+    <w:p>
+      <w:pPr>
+        <w:pStyle w:val="BodyText"/>
+        <w:spacing w:before="34"/>
+        <w:rPr>
+          <w:sz w:val="20"/>
+        </w:rPr>
+      </w:pPr>
+    </w:p>
+    <w:p>
+      <w:pPr>
+        <w:pStyle w:val="Heading2"/>
+        <w:numPr>
+          <w:ilvl w:val="2"/>
+          <w:numId w:val="16"/>
+        </w:numPr>
+        <w:tabs>
+          <w:tab w:val="left" w:pos="1437"/>
+        </w:tabs>
+        <w:spacing w:before="320"/>
+        <w:ind w:left="1437" w:hanging="694"/>
+        <w:jc w:val="both"/>
+      </w:pPr>
+      <w:bookmarkStart w:id="8" w:name="_TOC_250087"/>
+      <w:r>
+        <w:t>Ngôn</w:t>
+      </w:r>
+      <w:r>
+        <w:rPr>
+          <w:spacing w:val="-4"/>
+        </w:rPr>
+        <w:t xml:space="preserve"> </w:t>
+      </w:r>
+      <w:r>
+        <w:t>ngữ</w:t>
+      </w:r>
+      <w:r>
+        <w:rPr>
+          <w:spacing w:val="-4"/>
+        </w:rPr>
+        <w:t xml:space="preserve"> </w:t>
+      </w:r>
+      <w:r>
+        <w:t>lập</w:t>
+      </w:r>
+      <w:r>
+        <w:rPr>
+          <w:spacing w:val="-4"/>
+        </w:rPr>
+        <w:t xml:space="preserve"> </w:t>
+      </w:r>
+      <w:r>
+        <w:t>trình</w:t>
+      </w:r>
+      <w:r>
+        <w:rPr>
+          <w:spacing w:val="-3"/>
+        </w:rPr>
+        <w:t xml:space="preserve"> </w:t>
+      </w:r>
+      <w:bookmarkEnd w:id="8"/>
+      <w:r>
+        <w:rPr>
+          <w:spacing w:val="-5"/>
+        </w:rPr>
+        <w:t>C# và ASP.NET</w:t>
+      </w:r>
+    </w:p>
+    <w:p>
+      <w:pPr>
+        <w:widowControl/>
+        <w:autoSpaceDE/>
+        <w:autoSpaceDN/>
+        <w:spacing w:before="250" w:after="100" w:afterAutospacing="1" w:line="360" w:lineRule="auto"/>
+        <w:ind w:left="23" w:right="454" w:firstLine="720"/>
+        <w:jc w:val="both"/>
+        <w:rPr>
+          <w:sz w:val="28"/>
+          <w:szCs w:val="28"/>
+          <w:lang w:eastAsia="ko-KR"/>
+        </w:rPr>
+      </w:pPr>
+      <w:bookmarkStart w:id="9" w:name="_TOC_250086"/>
+      <w:r>
+        <w:rPr>
+          <w:sz w:val="28"/>
+          <w:szCs w:val="28"/>
+          <w:lang w:eastAsia="ko-KR"/>
+        </w:rPr>
+        <w:t>C# là một ngôn ngữ lập trình đa năng, được phát triển bởi Microsoft, thuộc dòng ngôn ngữ lập trình .NET. C# được sử dụng phổ biến trong phát triển phần mềm, đặc biệt là trong việc xây dựng các ứng dụng web với ASP.NET. ASP.NET là một framework phát triển ứng dụng web mạnh mẽ, được Microsoft phát triển, cho phép tạo ra các ứng dụng web, API, và các dịch vụ web hiệu quả.</w:t>
+      </w:r>
+    </w:p>
+    <w:p>
+      <w:pPr>
+        <w:widowControl/>
+        <w:autoSpaceDE/>
+        <w:autoSpaceDN/>
+        <w:spacing w:before="250" w:after="100" w:afterAutospacing="1" w:line="360" w:lineRule="auto"/>
+        <w:ind w:left="23" w:right="454" w:firstLine="720"/>
+        <w:jc w:val="both"/>
+        <w:rPr>
+          <w:sz w:val="28"/>
+          <w:szCs w:val="28"/>
+          <w:lang w:eastAsia="ko-KR"/>
+        </w:rPr>
+      </w:pPr>
+      <w:r>
+        <w:rPr>
+          <w:sz w:val="28"/>
+          <w:szCs w:val="28"/>
+          <w:lang w:eastAsia="ko-KR"/>
+        </w:rPr>
+        <w:t>Một số ưu điểm khiến ngôn ngữ lập trình C# và ASP.NET trở nên phổ biến:</w:t>
+      </w:r>
+    </w:p>
+    <w:p>
+      <w:pPr>
+        <w:pStyle w:val="ListParagraph"/>
+        <w:numPr>
+          <w:ilvl w:val="0"/>
+          <w:numId w:val="21"/>
+        </w:numPr>
+        <w:spacing w:line="360" w:lineRule="auto"/>
+        <w:ind w:left="380" w:hanging="357"/>
+        <w:jc w:val="both"/>
+        <w:rPr>
+          <w:sz w:val="28"/>
+          <w:szCs w:val="28"/>
+          <w:lang w:eastAsia="ko-KR"/>
+        </w:rPr>
+      </w:pPr>
+      <w:r>
+        <w:rPr>
+          <w:bCs/>
+          <w:sz w:val="28"/>
+          <w:szCs w:val="28"/>
+          <w:lang w:eastAsia="ko-KR"/>
+        </w:rPr>
+        <w:t>Hiệu suất cao và bảo mật tốt</w:t>
+      </w:r>
+      <w:r>
+        <w:rPr>
+          <w:sz w:val="28"/>
+          <w:szCs w:val="28"/>
+          <w:lang w:eastAsia="ko-KR"/>
+        </w:rPr>
+        <w:t xml:space="preserve">: C# và ASP.NET cung cấp hiệu suất vượt trội nhờ vào việc biên dịch mã nguồn sang mã máy (C#) và tối ưu hóa quá trình xử lý dữ liệu trong ASP.NET. Ngoài ra, ASP.NET còn tích hợp các tính năng bảo mật </w:t>
+      </w:r>
+      <w:r>
+        <w:rPr>
+          <w:sz w:val="28"/>
+          <w:szCs w:val="28"/>
+          <w:lang w:eastAsia="ko-KR"/>
+        </w:rPr>
+        <w:lastRenderedPageBreak/>
+        <w:t>mạnh mẽ giúp bảo vệ các ứng dụng web khỏi các cuộc tấn công như SQL Injection, XSS, CSRF, v.v.</w:t>
+      </w:r>
+    </w:p>
+    <w:p>
+      <w:pPr>
+        <w:pStyle w:val="ListParagraph"/>
+        <w:numPr>
+          <w:ilvl w:val="0"/>
+          <w:numId w:val="21"/>
+        </w:numPr>
+        <w:spacing w:line="360" w:lineRule="auto"/>
+        <w:ind w:left="23" w:firstLine="357"/>
+        <w:rPr>
+          <w:sz w:val="28"/>
+          <w:szCs w:val="28"/>
+          <w:lang w:eastAsia="ko-KR"/>
+        </w:rPr>
+      </w:pPr>
+      <w:r>
+        <w:rPr>
+          <w:bCs/>
+          <w:sz w:val="28"/>
+          <w:szCs w:val="28"/>
+          <w:lang w:eastAsia="ko-KR"/>
+        </w:rPr>
+        <w:t>Mã nguồn mở và miễn phí</w:t>
+      </w:r>
+      <w:r>
+        <w:rPr>
+          <w:sz w:val="28"/>
+          <w:szCs w:val="28"/>
+          <w:lang w:eastAsia="ko-KR"/>
+        </w:rPr>
+        <w:t>: C# và ASP.NET Core là mã nguồn mở, miễn phí và có thể sử dụng trên nhiều nền tảng như Windows, Linux và macOS. Điều này giúp tiết kiệm chi phí phát triển và triển khai ứng dụng.</w:t>
+      </w:r>
+    </w:p>
+    <w:p>
+      <w:pPr>
+        <w:pStyle w:val="ListParagraph"/>
+        <w:numPr>
+          <w:ilvl w:val="0"/>
+          <w:numId w:val="21"/>
+        </w:numPr>
+        <w:spacing w:line="360" w:lineRule="auto"/>
+        <w:ind w:left="23" w:firstLine="357"/>
+        <w:rPr>
+          <w:sz w:val="28"/>
+          <w:szCs w:val="28"/>
+          <w:lang w:eastAsia="ko-KR"/>
+        </w:rPr>
+      </w:pPr>
+      <w:r>
+        <w:rPr>
+          <w:bCs/>
+          <w:sz w:val="28"/>
+          <w:szCs w:val="28"/>
+          <w:lang w:eastAsia="ko-KR"/>
+        </w:rPr>
+        <w:t>Tính linh hoạt</w:t>
+      </w:r>
+      <w:r>
+        <w:rPr>
+          <w:sz w:val="28"/>
+          <w:szCs w:val="28"/>
+          <w:lang w:eastAsia="ko-KR"/>
+        </w:rPr>
+        <w:t>: C# có thể được sử dụng để phát triển ứng dụng trên nhiều nền tảng, từ các ứng dụng máy tính để bàn, di động đến các ứng dụng web phức tạp. ASP.NET hỗ trợ phát triển ứng dụng web đa dạng từ các trang web động đến các API RESTful, WebSocket, và hơn thế nữa.</w:t>
+      </w:r>
+    </w:p>
+    <w:p>
+      <w:pPr>
+        <w:pStyle w:val="ListParagraph"/>
+        <w:numPr>
+          <w:ilvl w:val="0"/>
+          <w:numId w:val="21"/>
+        </w:numPr>
+        <w:spacing w:line="360" w:lineRule="auto"/>
+        <w:ind w:left="23" w:firstLine="357"/>
+        <w:rPr>
+          <w:sz w:val="28"/>
+          <w:szCs w:val="28"/>
+          <w:lang w:eastAsia="ko-KR"/>
+        </w:rPr>
+      </w:pPr>
+      <w:r>
+        <w:rPr>
+          <w:bCs/>
+          <w:sz w:val="28"/>
+          <w:szCs w:val="28"/>
+          <w:lang w:eastAsia="ko-KR"/>
+        </w:rPr>
+        <w:t>Cộng đồng và thư viện hỗ trợ</w:t>
+      </w:r>
+      <w:r>
+        <w:rPr>
+          <w:sz w:val="28"/>
+          <w:szCs w:val="28"/>
+          <w:lang w:eastAsia="ko-KR"/>
+        </w:rPr>
+        <w:t>: C# và ASP.NET có một cộng đồng phát triển mạnh mẽ và số lượng thư viện hỗ trợ phong phú, giúp các nhà phát triển dễ dàng giải quyết các bài toán phức tạp và tối ưu hóa quá trình phát triển ứng dụng.</w:t>
+      </w:r>
+    </w:p>
+    <w:p>
+      <w:pPr>
+        <w:pStyle w:val="ListParagraph"/>
+        <w:numPr>
+          <w:ilvl w:val="0"/>
+          <w:numId w:val="21"/>
+        </w:numPr>
+        <w:spacing w:line="360" w:lineRule="auto"/>
+        <w:ind w:left="23" w:firstLine="357"/>
+        <w:rPr>
+          <w:sz w:val="28"/>
+          <w:szCs w:val="28"/>
+          <w:lang w:eastAsia="ko-KR"/>
+        </w:rPr>
+      </w:pPr>
+      <w:r>
+        <w:rPr>
+          <w:bCs/>
+          <w:sz w:val="28"/>
+          <w:szCs w:val="28"/>
+          <w:lang w:eastAsia="ko-KR"/>
+        </w:rPr>
+        <w:t>Tính tương thích với các hệ quản trị cơ sở dữ liệu</w:t>
+      </w:r>
+      <w:r>
+        <w:rPr>
+          <w:sz w:val="28"/>
+          <w:szCs w:val="28"/>
+          <w:lang w:eastAsia="ko-KR"/>
+        </w:rPr>
+        <w:t>: ASP.NET có thể kết nối với nhiều hệ quản trị cơ sở dữ liệu như SQL Server, MySQL, PostgreSQL, SQLite và Oracle, giúp xây dựng các ứng dụng với cơ sở dữ liệu linh hoạt và mạnh mẽ.</w:t>
+      </w:r>
+    </w:p>
+    <w:p>
+      <w:pPr>
+        <w:widowControl/>
+        <w:autoSpaceDE/>
+        <w:autoSpaceDN/>
+        <w:spacing w:before="250" w:after="100" w:afterAutospacing="1" w:line="360" w:lineRule="auto"/>
+        <w:ind w:left="23" w:right="454" w:firstLine="720"/>
+        <w:jc w:val="both"/>
+        <w:rPr>
+          <w:sz w:val="24"/>
+          <w:szCs w:val="24"/>
+          <w:lang w:eastAsia="ko-KR"/>
+        </w:rPr>
+      </w:pPr>
+      <w:r>
+        <w:rPr>
+          <w:sz w:val="28"/>
+          <w:szCs w:val="28"/>
+          <w:lang w:eastAsia="ko-KR"/>
+        </w:rPr>
+        <w:t>Mặc dù có nhiều ưu điểm, C# và ASP.NET cũng có một số hạn chế, đặc biệt là về khối lượng tài nguyên hệ thống khi sử dụng cho các ứng dụng quy mô lớn. Tuy nhiên, những vấn đề này có thể được giải quyết nhờ vào các công cụ tối ưu hóa và cấu hình đúng đắn trong quá trình phát triển.</w:t>
+      </w:r>
+    </w:p>
+    <w:p>
+      <w:pPr>
+        <w:pStyle w:val="Heading2"/>
+        <w:numPr>
+          <w:ilvl w:val="2"/>
+          <w:numId w:val="16"/>
+        </w:numPr>
+        <w:tabs>
+          <w:tab w:val="left" w:pos="1507"/>
+        </w:tabs>
+        <w:spacing w:before="320"/>
+        <w:ind w:left="1507" w:hanging="764"/>
+        <w:jc w:val="both"/>
+      </w:pPr>
+      <w:r>
+        <w:t>Cơ</w:t>
+      </w:r>
+      <w:r>
+        <w:rPr>
+          <w:spacing w:val="-3"/>
+        </w:rPr>
+        <w:t xml:space="preserve"> </w:t>
+      </w:r>
+      <w:r>
+        <w:t>sở</w:t>
+      </w:r>
+      <w:r>
+        <w:rPr>
+          <w:spacing w:val="-2"/>
+        </w:rPr>
+        <w:t xml:space="preserve"> </w:t>
+      </w:r>
+      <w:r>
+        <w:t>dữ</w:t>
+      </w:r>
+      <w:r>
+        <w:rPr>
+          <w:spacing w:val="-3"/>
+        </w:rPr>
+        <w:t xml:space="preserve"> </w:t>
+      </w:r>
+      <w:r>
+        <w:t>liệu</w:t>
+      </w:r>
+      <w:bookmarkEnd w:id="9"/>
+      <w:r>
+        <w:rPr>
+          <w:spacing w:val="-2"/>
+        </w:rPr>
+        <w:t xml:space="preserve"> M</w:t>
+      </w:r>
+      <w:r>
+        <w:rPr>
+          <w:spacing w:val="-2"/>
+        </w:rPr>
+        <w:t>S SQL</w:t>
+      </w:r>
+    </w:p>
+    <w:p>
+      <w:pPr>
+        <w:widowControl/>
+        <w:autoSpaceDE/>
+        <w:autoSpaceDN/>
+        <w:spacing w:before="160" w:after="100" w:afterAutospacing="1" w:line="360" w:lineRule="auto"/>
+        <w:ind w:left="23" w:right="45" w:firstLine="720"/>
+        <w:rPr>
+          <w:sz w:val="28"/>
+          <w:szCs w:val="28"/>
+          <w:lang w:eastAsia="ko-KR"/>
+        </w:rPr>
+      </w:pPr>
+      <w:bookmarkStart w:id="10" w:name="_TOC_250085"/>
+      <w:bookmarkEnd w:id="10"/>
+      <w:r>
+        <w:rPr>
+          <w:sz w:val="28"/>
+          <w:szCs w:val="28"/>
+          <w:lang w:eastAsia="ko-KR"/>
+        </w:rPr>
+        <w:t>MS SQL (Microsoft SQL Server) là một hệ quản trị cơ sở dữ liệu quan hệ (RDBMS) được phát triển bởi Microsoft, sử dụng ngôn ngữ truy vấn có cấu trúc (SQL). MS SQL quản lý dữ liệu hiệu quả nhờ việc tổ chức dữ liệu dưới dạng các bảng và mối quan hệ giữa các bảng, giúp giảm thiểu sự lặp lại dữ liệu, tăng tính rõ ràng và hiệu quả của dữ liệu.</w:t>
+      </w:r>
+    </w:p>
+    <w:p>
+      <w:pPr>
+        <w:widowControl/>
+        <w:autoSpaceDE/>
+        <w:autoSpaceDN/>
+        <w:spacing w:before="160" w:after="100" w:afterAutospacing="1" w:line="360" w:lineRule="auto"/>
+        <w:ind w:left="23" w:right="45" w:firstLine="720"/>
+        <w:rPr>
+          <w:sz w:val="28"/>
+          <w:szCs w:val="28"/>
+          <w:lang w:eastAsia="ko-KR"/>
+        </w:rPr>
+      </w:pPr>
+      <w:r>
+        <w:rPr>
+          <w:b/>
+          <w:bCs/>
+          <w:sz w:val="28"/>
+          <w:szCs w:val="28"/>
+          <w:lang w:eastAsia="ko-KR"/>
+        </w:rPr>
+        <w:t>Ưu điểm của MS SQL</w:t>
+      </w:r>
+      <w:r>
+        <w:rPr>
+          <w:b/>
+          <w:bCs/>
+          <w:sz w:val="28"/>
+          <w:szCs w:val="28"/>
+          <w:lang w:eastAsia="ko-KR"/>
+        </w:rPr>
+        <w:t>:</w:t>
+      </w:r>
+    </w:p>
+    <w:p>
+      <w:pPr>
+        <w:widowControl/>
+        <w:autoSpaceDE/>
+        <w:autoSpaceDN/>
+        <w:spacing w:before="160" w:after="100" w:afterAutospacing="1" w:line="360" w:lineRule="auto"/>
+        <w:ind w:left="23" w:right="45" w:firstLine="720"/>
+        <w:rPr>
+          <w:sz w:val="28"/>
+          <w:szCs w:val="28"/>
+          <w:lang w:eastAsia="ko-KR"/>
+        </w:rPr>
+      </w:pPr>
+      <w:r>
+        <w:rPr>
+          <w:sz w:val="28"/>
+          <w:szCs w:val="28"/>
+          <w:lang w:eastAsia="ko-KR"/>
+        </w:rPr>
+        <w:t>Tốc độ cao, ổn định, dễ sử dụng: MS SQL là cơ sở dữ liệu tốc độ cao, ổn định, dễ sử dụng và hoạt động trên các hệ điều hành Windows, cung cấp nhiều tính năng tiện ích mạnh mẽ.</w:t>
+      </w:r>
+      <w:r>
+        <w:rPr>
+          <w:sz w:val="28"/>
+          <w:szCs w:val="28"/>
+          <w:lang w:eastAsia="ko-KR"/>
+        </w:rPr>
+        <w:br/>
+        <w:t xml:space="preserve">Độ bảo mật cao: MS SQL rất thích hợp cho các ứng dụng có truy cập CSDL trên </w:t>
+      </w:r>
+      <w:r>
+        <w:rPr>
+          <w:sz w:val="28"/>
+          <w:szCs w:val="28"/>
+          <w:lang w:eastAsia="ko-KR"/>
+        </w:rPr>
+        <w:lastRenderedPageBreak/>
+        <w:t>Internet, với các tính năng bảo mật mạnh mẽ như mã hóa, kiểm tra quyền truy cập và chính sách bảo mật nâng cao.</w:t>
+      </w:r>
+      <w:r>
+        <w:rPr>
+          <w:sz w:val="28"/>
+          <w:szCs w:val="28"/>
+          <w:lang w:eastAsia="ko-KR"/>
+        </w:rPr>
+        <w:br/>
+        <w:t>Khả năng mở rộng: MS SQL hỗ trợ quy mô dữ liệu lớn và có khả năng mở rộng linh hoạt, cho phép xử lý các yêu cầu phức tạp và dữ liệu lớn trong môi trường doanh nghiệp.</w:t>
+      </w:r>
+    </w:p>
+    <w:p>
+      <w:pPr>
+        <w:widowControl/>
+        <w:autoSpaceDE/>
+        <w:autoSpaceDN/>
+        <w:spacing w:before="160" w:after="100" w:afterAutospacing="1" w:line="360" w:lineRule="auto"/>
+        <w:ind w:left="23" w:right="45" w:firstLine="720"/>
+        <w:rPr>
+          <w:sz w:val="28"/>
+          <w:szCs w:val="28"/>
+          <w:lang w:eastAsia="ko-KR"/>
+        </w:rPr>
+      </w:pPr>
+      <w:r>
+        <w:rPr>
+          <w:b/>
+          <w:bCs/>
+          <w:sz w:val="28"/>
+          <w:szCs w:val="28"/>
+          <w:lang w:eastAsia="ko-KR"/>
+        </w:rPr>
+        <w:t>Nhược điểm của MS SQL</w:t>
+      </w:r>
+      <w:r>
+        <w:rPr>
+          <w:b/>
+          <w:bCs/>
+          <w:sz w:val="28"/>
+          <w:szCs w:val="28"/>
+          <w:lang w:eastAsia="ko-KR"/>
+        </w:rPr>
+        <w:t>:</w:t>
+      </w:r>
+    </w:p>
+    <w:p>
+      <w:pPr>
+        <w:widowControl/>
+        <w:autoSpaceDE/>
+        <w:autoSpaceDN/>
+        <w:spacing w:before="160" w:after="100" w:afterAutospacing="1" w:line="360" w:lineRule="auto"/>
+        <w:ind w:left="23" w:right="45" w:firstLine="720"/>
+        <w:rPr>
+          <w:sz w:val="28"/>
+          <w:szCs w:val="28"/>
+          <w:lang w:eastAsia="ko-KR"/>
+        </w:rPr>
+      </w:pPr>
+      <w:r>
+        <w:rPr>
+          <w:sz w:val="28"/>
+          <w:szCs w:val="28"/>
+          <w:lang w:eastAsia="ko-KR"/>
+        </w:rPr>
+        <w:t>Chi phí cao: MS SQL yêu cầu giấy phép sử dụng, điều này có thể gây tốn kém cho các tổ chức nhỏ hoặc các dự án cần tiết kiệm chi phí.</w:t>
+      </w:r>
+      <w:r>
+        <w:rPr>
+          <w:sz w:val="28"/>
+          <w:szCs w:val="28"/>
+          <w:lang w:eastAsia="ko-KR"/>
+        </w:rPr>
+        <w:br/>
+        <w:t>Yêu cầu tài nguyên hệ thống lớn: MS SQL yêu cầu phần cứng và tài nguyên hệ thống mạnh mẽ, đặc biệt là khi xử lý các cơ sở dữ liệu lớn hoặc các tác vụ phức tạp.</w:t>
+      </w:r>
+    </w:p>
+    <w:p>
+      <w:pPr>
+        <w:pStyle w:val="Heading1"/>
+        <w:numPr>
+          <w:ilvl w:val="2"/>
+          <w:numId w:val="16"/>
+        </w:numPr>
+        <w:tabs>
+          <w:tab w:val="left" w:pos="743"/>
+        </w:tabs>
+        <w:spacing w:before="320"/>
+        <w:ind w:left="1437" w:right="0" w:hanging="728"/>
+        <w:jc w:val="left"/>
+      </w:pPr>
+      <w:r>
+        <w:rPr>
+          <w:spacing w:val="-2"/>
+        </w:rPr>
+        <w:t>Ngôn ngữ lập trình R</w:t>
+      </w:r>
+      <w:r>
+        <w:rPr>
+          <w:spacing w:val="-2"/>
+          <w:lang w:val="en-US"/>
+        </w:rPr>
+        <w:t>eactJs</w:t>
+      </w:r>
+    </w:p>
+    <w:p>
+      <w:pPr>
+        <w:widowControl/>
+        <w:autoSpaceDE/>
+        <w:autoSpaceDN/>
+        <w:spacing w:before="160" w:after="100" w:afterAutospacing="1" w:line="360" w:lineRule="auto"/>
+        <w:ind w:left="23" w:firstLine="720"/>
+        <w:rPr>
+          <w:sz w:val="28"/>
+          <w:szCs w:val="28"/>
+          <w:lang w:eastAsia="ko-KR"/>
+        </w:rPr>
+      </w:pPr>
+      <w:r>
+        <w:rPr>
+          <w:sz w:val="28"/>
+          <w:szCs w:val="28"/>
+          <w:lang w:eastAsia="ko-KR"/>
+        </w:rPr>
+        <w:t>ReactJS là một thư viện JavaScript được phát triển bởi Facebook, chuyên dùng để xây dựng giao diện người dùng (UI) cho các ứng dụng web. React cho phép phát triển ứng dụng đơn trang (SPA) với khả năng tái sử dụng các thành phần giao diện, tăng hiệu quả phát triển và dễ bảo trì. ReactJS nổi bật với tính năng Virtual DOM, giúp tối ưu hóa hiệu suất của ứng dụng bằng cách giảm thiểu số lần cập nhật giao diện thực sự trên trình duyệt.</w:t>
+      </w:r>
+    </w:p>
+    <w:p>
+      <w:pPr>
+        <w:widowControl/>
+        <w:autoSpaceDE/>
+        <w:autoSpaceDN/>
+        <w:spacing w:before="160" w:after="100" w:afterAutospacing="1" w:line="360" w:lineRule="auto"/>
+        <w:ind w:left="23" w:firstLine="720"/>
+        <w:rPr>
+          <w:sz w:val="28"/>
+          <w:szCs w:val="28"/>
+          <w:lang w:val="en-US" w:eastAsia="ko-KR"/>
+        </w:rPr>
+      </w:pPr>
+      <w:r>
+        <w:rPr>
+          <w:b/>
+          <w:bCs/>
+          <w:sz w:val="28"/>
+          <w:szCs w:val="28"/>
+          <w:lang w:eastAsia="ko-KR"/>
+        </w:rPr>
+        <w:t>Ưu điểm của ReactJS</w:t>
+      </w:r>
+      <w:r>
+        <w:rPr>
+          <w:b/>
+          <w:bCs/>
+          <w:sz w:val="28"/>
+          <w:szCs w:val="28"/>
+          <w:lang w:val="en-US" w:eastAsia="ko-KR"/>
+        </w:rPr>
+        <w:t>:</w:t>
+      </w:r>
+    </w:p>
+    <w:p>
+      <w:pPr>
+        <w:widowControl/>
+        <w:autoSpaceDE/>
+        <w:autoSpaceDN/>
+        <w:spacing w:before="160" w:after="100" w:afterAutospacing="1" w:line="360" w:lineRule="auto"/>
+        <w:ind w:left="23" w:firstLine="720"/>
+        <w:rPr>
+          <w:sz w:val="28"/>
+          <w:szCs w:val="28"/>
+          <w:lang w:eastAsia="ko-KR"/>
+        </w:rPr>
+      </w:pPr>
+      <w:r>
+        <w:rPr>
+          <w:sz w:val="28"/>
+          <w:szCs w:val="28"/>
+          <w:lang w:eastAsia="ko-KR"/>
+        </w:rPr>
+        <w:t>Dễ sử dụng và học hỏi: ReactJS có cú pháp đơn giản, dễ hiểu và rất dễ tiếp cận đối với lập trình viên JavaScript.</w:t>
+      </w:r>
+      <w:r>
+        <w:rPr>
+          <w:sz w:val="28"/>
+          <w:szCs w:val="28"/>
+          <w:lang w:eastAsia="ko-KR"/>
+        </w:rPr>
+        <w:br/>
+        <w:t>Tái sử dụng component: ReactJS cho phép tái sử dụng các component giao diện, giúp giảm thiểu sự trùng lặp mã nguồn và tăng tính mô-đun cho ứng dụng.</w:t>
+      </w:r>
+      <w:r>
+        <w:rPr>
+          <w:sz w:val="28"/>
+          <w:szCs w:val="28"/>
+          <w:lang w:eastAsia="ko-KR"/>
+        </w:rPr>
+        <w:br/>
+        <w:t>Tốc độ và hiệu suất cao: Nhờ vào Virtual DOM, ReactJS có khả năng cập nhật giao diện nhanh chóng và tối ưu hóa hiệu suất của ứng dụng web.</w:t>
+      </w:r>
+      <w:r>
+        <w:rPr>
+          <w:sz w:val="28"/>
+          <w:szCs w:val="28"/>
+          <w:lang w:eastAsia="ko-KR"/>
+        </w:rPr>
+        <w:br/>
+        <w:t>Cộng đồng mạnh mẽ: ReactJS có một cộng đồng phát triển lớn mạnh, với rất nhiều tài liệu, plugin và thư viện hỗ trợ.</w:t>
+      </w:r>
+    </w:p>
+    <w:p>
+      <w:pPr>
+        <w:widowControl/>
+        <w:autoSpaceDE/>
+        <w:autoSpaceDN/>
+        <w:spacing w:before="160" w:after="100" w:afterAutospacing="1" w:line="360" w:lineRule="auto"/>
+        <w:ind w:left="23" w:firstLine="720"/>
+        <w:rPr>
+          <w:sz w:val="28"/>
+          <w:szCs w:val="28"/>
+          <w:lang w:val="en-US" w:eastAsia="ko-KR"/>
+        </w:rPr>
+      </w:pPr>
+      <w:r>
+        <w:rPr>
+          <w:b/>
+          <w:bCs/>
+          <w:sz w:val="28"/>
+          <w:szCs w:val="28"/>
+          <w:lang w:eastAsia="ko-KR"/>
+        </w:rPr>
+        <w:t>Nhược điểm của ReactJS</w:t>
+      </w:r>
+      <w:r>
+        <w:rPr>
+          <w:b/>
+          <w:bCs/>
+          <w:sz w:val="28"/>
+          <w:szCs w:val="28"/>
+          <w:lang w:val="en-US" w:eastAsia="ko-KR"/>
+        </w:rPr>
+        <w:t>:</w:t>
+      </w:r>
+    </w:p>
+    <w:p>
+      <w:pPr>
+        <w:widowControl/>
+        <w:autoSpaceDE/>
+        <w:autoSpaceDN/>
+        <w:spacing w:before="160" w:after="100" w:afterAutospacing="1" w:line="360" w:lineRule="auto"/>
+        <w:ind w:left="23" w:firstLine="720"/>
+        <w:rPr>
+          <w:sz w:val="28"/>
+          <w:szCs w:val="28"/>
+          <w:lang w:val="en-US" w:eastAsia="ko-KR"/>
+        </w:rPr>
+      </w:pPr>
+      <w:r>
+        <w:rPr>
+          <w:sz w:val="28"/>
+          <w:szCs w:val="28"/>
+          <w:lang w:eastAsia="ko-KR"/>
+        </w:rPr>
+        <w:lastRenderedPageBreak/>
+        <w:t>SEO khó khăn: Mặc dù có thể cải thiện SEO với các kỹ thuật như server-side rendering (SSR), nhưng ReactJS không tối ưu cho việc tối ưu hóa công cụ tìm kiếm (SEO) mặc định.</w:t>
+      </w:r>
+      <w:r>
+        <w:rPr>
+          <w:sz w:val="28"/>
+          <w:szCs w:val="28"/>
+          <w:lang w:eastAsia="ko-KR"/>
+        </w:rPr>
+        <w:br/>
+        <w:t>Tài liệu chưa đầy đủ: Một số phần của ReactJS có tài liệu chưa đầy đủ hoặc khó hiểu, đòi hỏi người học phải tự nghiên cứu hoặc tìm kiếm từ cộng đồng.</w:t>
+      </w:r>
+      <w:r>
+        <w:rPr>
+          <w:sz w:val="28"/>
+          <w:szCs w:val="28"/>
+          <w:lang w:eastAsia="ko-KR"/>
+        </w:rPr>
+        <w:br/>
+        <w:t>Cập nhật nhanh chóng: Với sự phát triển nhanh chóng của ReactJS, việc cập nhật và làm quen với các thay đổi mới trong thư viện có thể gây khó khăn cho lập trình viên.</w:t>
+      </w:r>
+    </w:p>
+    <w:p>
+      <w:pPr>
+        <w:pStyle w:val="BodyText"/>
+        <w:spacing w:before="37"/>
+      </w:pPr>
+    </w:p>
+    <w:p>
+      <w:pPr>
+        <w:pStyle w:val="Heading2"/>
+        <w:numPr>
+          <w:ilvl w:val="1"/>
+          <w:numId w:val="16"/>
+        </w:numPr>
+        <w:tabs>
+          <w:tab w:val="left" w:pos="509"/>
+        </w:tabs>
+        <w:spacing w:before="1"/>
+        <w:ind w:left="509" w:hanging="486"/>
+        <w:jc w:val="both"/>
+      </w:pPr>
+      <w:bookmarkStart w:id="11" w:name="_TOC_250084"/>
+      <w:r>
+        <w:t>Kết</w:t>
+      </w:r>
+      <w:r>
+        <w:rPr>
+          <w:spacing w:val="-5"/>
+        </w:rPr>
+        <w:t xml:space="preserve"> </w:t>
+      </w:r>
+      <w:r>
+        <w:t>luận</w:t>
+      </w:r>
+      <w:r>
+        <w:rPr>
+          <w:spacing w:val="-4"/>
+        </w:rPr>
+        <w:t xml:space="preserve"> </w:t>
+      </w:r>
+      <w:r>
+        <w:t>chương</w:t>
+      </w:r>
+      <w:r>
+        <w:rPr>
+          <w:spacing w:val="-4"/>
+        </w:rPr>
+        <w:t xml:space="preserve"> </w:t>
+      </w:r>
+      <w:bookmarkEnd w:id="11"/>
+      <w:r>
+        <w:rPr>
+          <w:spacing w:val="-10"/>
+        </w:rPr>
+        <w:t>1</w:t>
+      </w:r>
+    </w:p>
+    <w:p>
+      <w:pPr>
+        <w:pStyle w:val="BodyText"/>
+        <w:spacing w:before="161" w:line="360" w:lineRule="auto"/>
+        <w:ind w:firstLine="720"/>
+      </w:pPr>
+      <w:r>
+        <w:t>Chương 1 đã trình bày tổng quan về hệ thống hỗ trợ tự học và đánh giá trực tuyến, nhu cầu xây dựng hệ thống thi lập trình trực tuyến cho các trường đại học. Từ đó, đề tài nghiên cứu được xác định với mục tiêu phát triển một hệ thống cho phép sinh viên lập trình trực tiếp trên web, gửi bài và chấm điểm tự động bằng test case. Để đáp ứng các yêu cầu này, các công nghệ phù hợp được lựa chọn là ngôn ngữ lập trình ASP.NET Core, ReactJS, hệ quản trị CSDL MS SQL, và sử dụng Docker để triển khai hệ thống.</w:t>
+      </w:r>
+    </w:p>
+    <w:p>
+      <w:pPr>
+        <w:pStyle w:val="BodyText"/>
+        <w:spacing w:before="161"/>
+        <w:ind w:left="743"/>
+        <w:jc w:val="both"/>
+      </w:pPr>
     </w:p>
     <w:bookmarkEnd w:id="1"/>
     <w:bookmarkEnd w:id="2"/>
@@ -5478,6 +7765,155 @@
     </w:lvl>
   </w:abstractNum>
   <w:abstractNum w:abstractNumId="2" w15:restartNumberingAfterBreak="0">
+    <w:nsid w:val="176A656A"/>
+    <w:multiLevelType w:val="multilevel"/>
+    <w:tmpl w:val="A12CB136"/>
+    <w:lvl w:ilvl="0">
+      <w:start w:val="1"/>
+      <w:numFmt w:val="bullet"/>
+      <w:lvlText w:val=""/>
+      <w:lvlJc w:val="left"/>
+      <w:pPr>
+        <w:tabs>
+          <w:tab w:val="num" w:pos="720"/>
+        </w:tabs>
+        <w:ind w:left="720" w:hanging="360"/>
+      </w:pPr>
+      <w:rPr>
+        <w:rFonts w:ascii="Symbol" w:hAnsi="Symbol" w:hint="default"/>
+        <w:sz w:val="20"/>
+      </w:rPr>
+    </w:lvl>
+    <w:lvl w:ilvl="1" w:tentative="1">
+      <w:start w:val="1"/>
+      <w:numFmt w:val="bullet"/>
+      <w:lvlText w:val="o"/>
+      <w:lvlJc w:val="left"/>
+      <w:pPr>
+        <w:tabs>
+          <w:tab w:val="num" w:pos="1440"/>
+        </w:tabs>
+        <w:ind w:left="1440" w:hanging="360"/>
+      </w:pPr>
+      <w:rPr>
+        <w:rFonts w:ascii="Courier New" w:hAnsi="Courier New" w:hint="default"/>
+        <w:sz w:val="20"/>
+      </w:rPr>
+    </w:lvl>
+    <w:lvl w:ilvl="2" w:tentative="1">
+      <w:start w:val="1"/>
+      <w:numFmt w:val="bullet"/>
+      <w:lvlText w:val=""/>
+      <w:lvlJc w:val="left"/>
+      <w:pPr>
+        <w:tabs>
+          <w:tab w:val="num" w:pos="2160"/>
+        </w:tabs>
+        <w:ind w:left="2160" w:hanging="360"/>
+      </w:pPr>
+      <w:rPr>
+        <w:rFonts w:ascii="Wingdings" w:hAnsi="Wingdings" w:hint="default"/>
+        <w:sz w:val="20"/>
+      </w:rPr>
+    </w:lvl>
+    <w:lvl w:ilvl="3" w:tentative="1">
+      <w:start w:val="1"/>
+      <w:numFmt w:val="bullet"/>
+      <w:lvlText w:val=""/>
+      <w:lvlJc w:val="left"/>
+      <w:pPr>
+        <w:tabs>
+          <w:tab w:val="num" w:pos="2880"/>
+        </w:tabs>
+        <w:ind w:left="2880" w:hanging="360"/>
+      </w:pPr>
+      <w:rPr>
+        <w:rFonts w:ascii="Wingdings" w:hAnsi="Wingdings" w:hint="default"/>
+        <w:sz w:val="20"/>
+      </w:rPr>
+    </w:lvl>
+    <w:lvl w:ilvl="4" w:tentative="1">
+      <w:start w:val="1"/>
+      <w:numFmt w:val="bullet"/>
+      <w:lvlText w:val=""/>
+      <w:lvlJc w:val="left"/>
+      <w:pPr>
+        <w:tabs>
+          <w:tab w:val="num" w:pos="3600"/>
+        </w:tabs>
+        <w:ind w:left="3600" w:hanging="360"/>
+      </w:pPr>
+      <w:rPr>
+        <w:rFonts w:ascii="Wingdings" w:hAnsi="Wingdings" w:hint="default"/>
+        <w:sz w:val="20"/>
+      </w:rPr>
+    </w:lvl>
+    <w:lvl w:ilvl="5" w:tentative="1">
+      <w:start w:val="1"/>
+      <w:numFmt w:val="bullet"/>
+      <w:lvlText w:val=""/>
+      <w:lvlJc w:val="left"/>
+      <w:pPr>
+        <w:tabs>
+          <w:tab w:val="num" w:pos="4320"/>
+        </w:tabs>
+        <w:ind w:left="4320" w:hanging="360"/>
+      </w:pPr>
+      <w:rPr>
+        <w:rFonts w:ascii="Wingdings" w:hAnsi="Wingdings" w:hint="default"/>
+        <w:sz w:val="20"/>
+      </w:rPr>
+    </w:lvl>
+    <w:lvl w:ilvl="6" w:tentative="1">
+      <w:start w:val="1"/>
+      <w:numFmt w:val="bullet"/>
+      <w:lvlText w:val=""/>
+      <w:lvlJc w:val="left"/>
+      <w:pPr>
+        <w:tabs>
+          <w:tab w:val="num" w:pos="5040"/>
+        </w:tabs>
+        <w:ind w:left="5040" w:hanging="360"/>
+      </w:pPr>
+      <w:rPr>
+        <w:rFonts w:ascii="Wingdings" w:hAnsi="Wingdings" w:hint="default"/>
+        <w:sz w:val="20"/>
+      </w:rPr>
+    </w:lvl>
+    <w:lvl w:ilvl="7" w:tentative="1">
+      <w:start w:val="1"/>
+      <w:numFmt w:val="bullet"/>
+      <w:lvlText w:val=""/>
+      <w:lvlJc w:val="left"/>
+      <w:pPr>
+        <w:tabs>
+          <w:tab w:val="num" w:pos="5760"/>
+        </w:tabs>
+        <w:ind w:left="5760" w:hanging="360"/>
+      </w:pPr>
+      <w:rPr>
+        <w:rFonts w:ascii="Wingdings" w:hAnsi="Wingdings" w:hint="default"/>
+        <w:sz w:val="20"/>
+      </w:rPr>
+    </w:lvl>
+    <w:lvl w:ilvl="8" w:tentative="1">
+      <w:start w:val="1"/>
+      <w:numFmt w:val="bullet"/>
+      <w:lvlText w:val=""/>
+      <w:lvlJc w:val="left"/>
+      <w:pPr>
+        <w:tabs>
+          <w:tab w:val="num" w:pos="6480"/>
+        </w:tabs>
+        <w:ind w:left="6480" w:hanging="360"/>
+      </w:pPr>
+      <w:rPr>
+        <w:rFonts w:ascii="Wingdings" w:hAnsi="Wingdings" w:hint="default"/>
+        <w:sz w:val="20"/>
+      </w:rPr>
+    </w:lvl>
+  </w:abstractNum>
+  <w:abstractNum w:abstractNumId="3" w15:restartNumberingAfterBreak="0">
     <w:nsid w:val="18622B93"/>
     <w:multiLevelType w:val="hybridMultilevel"/>
     <w:tmpl w:val="ABEAB5C4"/>
@@ -5607,7 +8043,7 @@
       </w:rPr>
     </w:lvl>
   </w:abstractNum>
-  <w:abstractNum w:abstractNumId="3" w15:restartNumberingAfterBreak="0">
+  <w:abstractNum w:abstractNumId="4" w15:restartNumberingAfterBreak="0">
     <w:nsid w:val="1E3469A6"/>
     <w:multiLevelType w:val="multilevel"/>
     <w:tmpl w:val="A0EE60C2"/>
@@ -5739,7 +8175,7 @@
       </w:rPr>
     </w:lvl>
   </w:abstractNum>
-  <w:abstractNum w:abstractNumId="4" w15:restartNumberingAfterBreak="0">
+  <w:abstractNum w:abstractNumId="5" w15:restartNumberingAfterBreak="0">
     <w:nsid w:val="23DB386D"/>
     <w:multiLevelType w:val="hybridMultilevel"/>
     <w:tmpl w:val="FCA4B51C"/>
@@ -5860,7 +8296,7 @@
       </w:rPr>
     </w:lvl>
   </w:abstractNum>
-  <w:abstractNum w:abstractNumId="5" w15:restartNumberingAfterBreak="0">
+  <w:abstractNum w:abstractNumId="6" w15:restartNumberingAfterBreak="0">
     <w:nsid w:val="32DB25E2"/>
     <w:multiLevelType w:val="hybridMultilevel"/>
     <w:tmpl w:val="0DD2882A"/>
@@ -5989,7 +8425,7 @@
       </w:rPr>
     </w:lvl>
   </w:abstractNum>
-  <w:abstractNum w:abstractNumId="6" w15:restartNumberingAfterBreak="0">
+  <w:abstractNum w:abstractNumId="7" w15:restartNumberingAfterBreak="0">
     <w:nsid w:val="380D18D0"/>
     <w:multiLevelType w:val="multilevel"/>
     <w:tmpl w:val="2DD49A48"/>
@@ -6121,7 +8557,139 @@
       </w:rPr>
     </w:lvl>
   </w:abstractNum>
-  <w:abstractNum w:abstractNumId="7" w15:restartNumberingAfterBreak="0">
+  <w:abstractNum w:abstractNumId="8" w15:restartNumberingAfterBreak="0">
+    <w:nsid w:val="4229577B"/>
+    <w:multiLevelType w:val="multilevel"/>
+    <w:tmpl w:val="8BB2B7DE"/>
+    <w:lvl w:ilvl="0">
+      <w:start w:val="1"/>
+      <w:numFmt w:val="decimal"/>
+      <w:lvlText w:val="%1"/>
+      <w:lvlJc w:val="left"/>
+      <w:pPr>
+        <w:ind w:left="512" w:hanging="490"/>
+      </w:pPr>
+      <w:rPr>
+        <w:rFonts w:hint="default"/>
+        <w:lang w:val="vi" w:eastAsia="en-US" w:bidi="ar-SA"/>
+      </w:rPr>
+    </w:lvl>
+    <w:lvl w:ilvl="1">
+      <w:start w:val="1"/>
+      <w:numFmt w:val="decimal"/>
+      <w:lvlText w:val="%1.%2."/>
+      <w:lvlJc w:val="left"/>
+      <w:pPr>
+        <w:ind w:left="512" w:hanging="490"/>
+      </w:pPr>
+      <w:rPr>
+        <w:rFonts w:ascii="Times New Roman" w:eastAsia="Times New Roman" w:hAnsi="Times New Roman" w:cs="Times New Roman" w:hint="default"/>
+        <w:b/>
+        <w:bCs/>
+        <w:i w:val="0"/>
+        <w:iCs w:val="0"/>
+        <w:spacing w:val="-1"/>
+        <w:w w:val="100"/>
+        <w:sz w:val="28"/>
+        <w:szCs w:val="28"/>
+        <w:lang w:val="vi" w:eastAsia="en-US" w:bidi="ar-SA"/>
+      </w:rPr>
+    </w:lvl>
+    <w:lvl w:ilvl="2">
+      <w:start w:val="1"/>
+      <w:numFmt w:val="decimal"/>
+      <w:lvlText w:val="%1.%2.%3."/>
+      <w:lvlJc w:val="left"/>
+      <w:pPr>
+        <w:ind w:left="1835" w:hanging="700"/>
+      </w:pPr>
+      <w:rPr>
+        <w:rFonts w:ascii="Times New Roman" w:eastAsia="Times New Roman" w:hAnsi="Times New Roman" w:cs="Times New Roman" w:hint="default"/>
+        <w:b/>
+        <w:bCs/>
+        <w:i w:val="0"/>
+        <w:iCs w:val="0"/>
+        <w:spacing w:val="-1"/>
+        <w:w w:val="100"/>
+        <w:sz w:val="28"/>
+        <w:szCs w:val="28"/>
+        <w:lang w:val="vi" w:eastAsia="en-US" w:bidi="ar-SA"/>
+      </w:rPr>
+    </w:lvl>
+    <w:lvl w:ilvl="3">
+      <w:numFmt w:val="bullet"/>
+      <w:lvlText w:val="•"/>
+      <w:lvlJc w:val="left"/>
+      <w:pPr>
+        <w:ind w:left="3233" w:hanging="700"/>
+      </w:pPr>
+      <w:rPr>
+        <w:rFonts w:hint="default"/>
+        <w:lang w:val="vi" w:eastAsia="en-US" w:bidi="ar-SA"/>
+      </w:rPr>
+    </w:lvl>
+    <w:lvl w:ilvl="4">
+      <w:numFmt w:val="bullet"/>
+      <w:lvlText w:val="•"/>
+      <w:lvlJc w:val="left"/>
+      <w:pPr>
+        <w:ind w:left="4130" w:hanging="700"/>
+      </w:pPr>
+      <w:rPr>
+        <w:rFonts w:hint="default"/>
+        <w:lang w:val="vi" w:eastAsia="en-US" w:bidi="ar-SA"/>
+      </w:rPr>
+    </w:lvl>
+    <w:lvl w:ilvl="5">
+      <w:numFmt w:val="bullet"/>
+      <w:lvlText w:val="•"/>
+      <w:lvlJc w:val="left"/>
+      <w:pPr>
+        <w:ind w:left="5027" w:hanging="700"/>
+      </w:pPr>
+      <w:rPr>
+        <w:rFonts w:hint="default"/>
+        <w:lang w:val="vi" w:eastAsia="en-US" w:bidi="ar-SA"/>
+      </w:rPr>
+    </w:lvl>
+    <w:lvl w:ilvl="6">
+      <w:numFmt w:val="bullet"/>
+      <w:lvlText w:val="•"/>
+      <w:lvlJc w:val="left"/>
+      <w:pPr>
+        <w:ind w:left="5923" w:hanging="700"/>
+      </w:pPr>
+      <w:rPr>
+        <w:rFonts w:hint="default"/>
+        <w:lang w:val="vi" w:eastAsia="en-US" w:bidi="ar-SA"/>
+      </w:rPr>
+    </w:lvl>
+    <w:lvl w:ilvl="7">
+      <w:numFmt w:val="bullet"/>
+      <w:lvlText w:val="•"/>
+      <w:lvlJc w:val="left"/>
+      <w:pPr>
+        <w:ind w:left="6820" w:hanging="700"/>
+      </w:pPr>
+      <w:rPr>
+        <w:rFonts w:hint="default"/>
+        <w:lang w:val="vi" w:eastAsia="en-US" w:bidi="ar-SA"/>
+      </w:rPr>
+    </w:lvl>
+    <w:lvl w:ilvl="8">
+      <w:numFmt w:val="bullet"/>
+      <w:lvlText w:val="•"/>
+      <w:lvlJc w:val="left"/>
+      <w:pPr>
+        <w:ind w:left="7717" w:hanging="700"/>
+      </w:pPr>
+      <w:rPr>
+        <w:rFonts w:hint="default"/>
+        <w:lang w:val="vi" w:eastAsia="en-US" w:bidi="ar-SA"/>
+      </w:rPr>
+    </w:lvl>
+  </w:abstractNum>
+  <w:abstractNum w:abstractNumId="9" w15:restartNumberingAfterBreak="0">
     <w:nsid w:val="482C05B6"/>
     <w:multiLevelType w:val="hybridMultilevel"/>
     <w:tmpl w:val="A4BC2970"/>
@@ -6242,7 +8810,440 @@
       </w:rPr>
     </w:lvl>
   </w:abstractNum>
-  <w:abstractNum w:abstractNumId="8" w15:restartNumberingAfterBreak="0">
+  <w:abstractNum w:abstractNumId="10" w15:restartNumberingAfterBreak="0">
+    <w:nsid w:val="5441038D"/>
+    <w:multiLevelType w:val="hybridMultilevel"/>
+    <w:tmpl w:val="AB5EE5AE"/>
+    <w:lvl w:ilvl="0" w:tplc="E73695F6">
+      <w:numFmt w:val="bullet"/>
+      <w:lvlText w:val="-"/>
+      <w:lvlJc w:val="left"/>
+      <w:pPr>
+        <w:ind w:left="743" w:hanging="360"/>
+      </w:pPr>
+      <w:rPr>
+        <w:rFonts w:ascii="Times New Roman" w:eastAsia="Times New Roman" w:hAnsi="Times New Roman" w:cs="Times New Roman" w:hint="default"/>
+        <w:b w:val="0"/>
+        <w:bCs w:val="0"/>
+        <w:i w:val="0"/>
+        <w:iCs w:val="0"/>
+        <w:spacing w:val="0"/>
+        <w:w w:val="100"/>
+        <w:sz w:val="28"/>
+        <w:szCs w:val="28"/>
+        <w:lang w:val="vi" w:eastAsia="en-US" w:bidi="ar-SA"/>
+      </w:rPr>
+    </w:lvl>
+    <w:lvl w:ilvl="1" w:tplc="8A263E32">
+      <w:numFmt w:val="bullet"/>
+      <w:lvlText w:val="•"/>
+      <w:lvlJc w:val="left"/>
+      <w:pPr>
+        <w:ind w:left="1617" w:hanging="360"/>
+      </w:pPr>
+      <w:rPr>
+        <w:rFonts w:hint="default"/>
+        <w:lang w:val="vi" w:eastAsia="en-US" w:bidi="ar-SA"/>
+      </w:rPr>
+    </w:lvl>
+    <w:lvl w:ilvl="2" w:tplc="6FA6C57C">
+      <w:numFmt w:val="bullet"/>
+      <w:lvlText w:val="•"/>
+      <w:lvlJc w:val="left"/>
+      <w:pPr>
+        <w:ind w:left="2494" w:hanging="360"/>
+      </w:pPr>
+      <w:rPr>
+        <w:rFonts w:hint="default"/>
+        <w:lang w:val="vi" w:eastAsia="en-US" w:bidi="ar-SA"/>
+      </w:rPr>
+    </w:lvl>
+    <w:lvl w:ilvl="3" w:tplc="9AB4815E">
+      <w:numFmt w:val="bullet"/>
+      <w:lvlText w:val="•"/>
+      <w:lvlJc w:val="left"/>
+      <w:pPr>
+        <w:ind w:left="3371" w:hanging="360"/>
+      </w:pPr>
+      <w:rPr>
+        <w:rFonts w:hint="default"/>
+        <w:lang w:val="vi" w:eastAsia="en-US" w:bidi="ar-SA"/>
+      </w:rPr>
+    </w:lvl>
+    <w:lvl w:ilvl="4" w:tplc="825C6528">
+      <w:numFmt w:val="bullet"/>
+      <w:lvlText w:val="•"/>
+      <w:lvlJc w:val="left"/>
+      <w:pPr>
+        <w:ind w:left="4248" w:hanging="360"/>
+      </w:pPr>
+      <w:rPr>
+        <w:rFonts w:hint="default"/>
+        <w:lang w:val="vi" w:eastAsia="en-US" w:bidi="ar-SA"/>
+      </w:rPr>
+    </w:lvl>
+    <w:lvl w:ilvl="5" w:tplc="068690E0">
+      <w:numFmt w:val="bullet"/>
+      <w:lvlText w:val="•"/>
+      <w:lvlJc w:val="left"/>
+      <w:pPr>
+        <w:ind w:left="5125" w:hanging="360"/>
+      </w:pPr>
+      <w:rPr>
+        <w:rFonts w:hint="default"/>
+        <w:lang w:val="vi" w:eastAsia="en-US" w:bidi="ar-SA"/>
+      </w:rPr>
+    </w:lvl>
+    <w:lvl w:ilvl="6" w:tplc="5B0677E6">
+      <w:numFmt w:val="bullet"/>
+      <w:lvlText w:val="•"/>
+      <w:lvlJc w:val="left"/>
+      <w:pPr>
+        <w:ind w:left="6002" w:hanging="360"/>
+      </w:pPr>
+      <w:rPr>
+        <w:rFonts w:hint="default"/>
+        <w:lang w:val="vi" w:eastAsia="en-US" w:bidi="ar-SA"/>
+      </w:rPr>
+    </w:lvl>
+    <w:lvl w:ilvl="7" w:tplc="3730767E">
+      <w:numFmt w:val="bullet"/>
+      <w:lvlText w:val="•"/>
+      <w:lvlJc w:val="left"/>
+      <w:pPr>
+        <w:ind w:left="6879" w:hanging="360"/>
+      </w:pPr>
+      <w:rPr>
+        <w:rFonts w:hint="default"/>
+        <w:lang w:val="vi" w:eastAsia="en-US" w:bidi="ar-SA"/>
+      </w:rPr>
+    </w:lvl>
+    <w:lvl w:ilvl="8" w:tplc="5C360F8A">
+      <w:numFmt w:val="bullet"/>
+      <w:lvlText w:val="•"/>
+      <w:lvlJc w:val="left"/>
+      <w:pPr>
+        <w:ind w:left="7756" w:hanging="360"/>
+      </w:pPr>
+      <w:rPr>
+        <w:rFonts w:hint="default"/>
+        <w:lang w:val="vi" w:eastAsia="en-US" w:bidi="ar-SA"/>
+      </w:rPr>
+    </w:lvl>
+  </w:abstractNum>
+  <w:abstractNum w:abstractNumId="11" w15:restartNumberingAfterBreak="0">
+    <w:nsid w:val="5ED83C64"/>
+    <w:multiLevelType w:val="multilevel"/>
+    <w:tmpl w:val="41B66938"/>
+    <w:lvl w:ilvl="0">
+      <w:numFmt w:val="bullet"/>
+      <w:lvlText w:val="-"/>
+      <w:lvlJc w:val="left"/>
+      <w:pPr>
+        <w:tabs>
+          <w:tab w:val="num" w:pos="720"/>
+        </w:tabs>
+        <w:ind w:left="720" w:hanging="360"/>
+      </w:pPr>
+      <w:rPr>
+        <w:rFonts w:ascii="Times New Roman" w:eastAsia="Times New Roman" w:hAnsi="Times New Roman" w:cs="Times New Roman" w:hint="default"/>
+        <w:b w:val="0"/>
+        <w:bCs w:val="0"/>
+        <w:i w:val="0"/>
+        <w:iCs w:val="0"/>
+        <w:spacing w:val="0"/>
+        <w:w w:val="100"/>
+        <w:sz w:val="28"/>
+        <w:szCs w:val="28"/>
+        <w:lang w:val="vi" w:eastAsia="en-US" w:bidi="ar-SA"/>
+      </w:rPr>
+    </w:lvl>
+    <w:lvl w:ilvl="1" w:tentative="1">
+      <w:start w:val="1"/>
+      <w:numFmt w:val="bullet"/>
+      <w:lvlText w:val="o"/>
+      <w:lvlJc w:val="left"/>
+      <w:pPr>
+        <w:tabs>
+          <w:tab w:val="num" w:pos="1440"/>
+        </w:tabs>
+        <w:ind w:left="1440" w:hanging="360"/>
+      </w:pPr>
+      <w:rPr>
+        <w:rFonts w:ascii="Courier New" w:hAnsi="Courier New" w:hint="default"/>
+        <w:sz w:val="20"/>
+      </w:rPr>
+    </w:lvl>
+    <w:lvl w:ilvl="2" w:tentative="1">
+      <w:start w:val="1"/>
+      <w:numFmt w:val="bullet"/>
+      <w:lvlText w:val=""/>
+      <w:lvlJc w:val="left"/>
+      <w:pPr>
+        <w:tabs>
+          <w:tab w:val="num" w:pos="2160"/>
+        </w:tabs>
+        <w:ind w:left="2160" w:hanging="360"/>
+      </w:pPr>
+      <w:rPr>
+        <w:rFonts w:ascii="Wingdings" w:hAnsi="Wingdings" w:hint="default"/>
+        <w:sz w:val="20"/>
+      </w:rPr>
+    </w:lvl>
+    <w:lvl w:ilvl="3" w:tentative="1">
+      <w:start w:val="1"/>
+      <w:numFmt w:val="bullet"/>
+      <w:lvlText w:val=""/>
+      <w:lvlJc w:val="left"/>
+      <w:pPr>
+        <w:tabs>
+          <w:tab w:val="num" w:pos="2880"/>
+        </w:tabs>
+        <w:ind w:left="2880" w:hanging="360"/>
+      </w:pPr>
+      <w:rPr>
+        <w:rFonts w:ascii="Wingdings" w:hAnsi="Wingdings" w:hint="default"/>
+        <w:sz w:val="20"/>
+      </w:rPr>
+    </w:lvl>
+    <w:lvl w:ilvl="4" w:tentative="1">
+      <w:start w:val="1"/>
+      <w:numFmt w:val="bullet"/>
+      <w:lvlText w:val=""/>
+      <w:lvlJc w:val="left"/>
+      <w:pPr>
+        <w:tabs>
+          <w:tab w:val="num" w:pos="3600"/>
+        </w:tabs>
+        <w:ind w:left="3600" w:hanging="360"/>
+      </w:pPr>
+      <w:rPr>
+        <w:rFonts w:ascii="Wingdings" w:hAnsi="Wingdings" w:hint="default"/>
+        <w:sz w:val="20"/>
+      </w:rPr>
+    </w:lvl>
+    <w:lvl w:ilvl="5" w:tentative="1">
+      <w:start w:val="1"/>
+      <w:numFmt w:val="bullet"/>
+      <w:lvlText w:val=""/>
+      <w:lvlJc w:val="left"/>
+      <w:pPr>
+        <w:tabs>
+          <w:tab w:val="num" w:pos="4320"/>
+        </w:tabs>
+        <w:ind w:left="4320" w:hanging="360"/>
+      </w:pPr>
+      <w:rPr>
+        <w:rFonts w:ascii="Wingdings" w:hAnsi="Wingdings" w:hint="default"/>
+        <w:sz w:val="20"/>
+      </w:rPr>
+    </w:lvl>
+    <w:lvl w:ilvl="6" w:tentative="1">
+      <w:start w:val="1"/>
+      <w:numFmt w:val="bullet"/>
+      <w:lvlText w:val=""/>
+      <w:lvlJc w:val="left"/>
+      <w:pPr>
+        <w:tabs>
+          <w:tab w:val="num" w:pos="5040"/>
+        </w:tabs>
+        <w:ind w:left="5040" w:hanging="360"/>
+      </w:pPr>
+      <w:rPr>
+        <w:rFonts w:ascii="Wingdings" w:hAnsi="Wingdings" w:hint="default"/>
+        <w:sz w:val="20"/>
+      </w:rPr>
+    </w:lvl>
+    <w:lvl w:ilvl="7" w:tentative="1">
+      <w:start w:val="1"/>
+      <w:numFmt w:val="bullet"/>
+      <w:lvlText w:val=""/>
+      <w:lvlJc w:val="left"/>
+      <w:pPr>
+        <w:tabs>
+          <w:tab w:val="num" w:pos="5760"/>
+        </w:tabs>
+        <w:ind w:left="5760" w:hanging="360"/>
+      </w:pPr>
+      <w:rPr>
+        <w:rFonts w:ascii="Wingdings" w:hAnsi="Wingdings" w:hint="default"/>
+        <w:sz w:val="20"/>
+      </w:rPr>
+    </w:lvl>
+    <w:lvl w:ilvl="8" w:tentative="1">
+      <w:start w:val="1"/>
+      <w:numFmt w:val="bullet"/>
+      <w:lvlText w:val=""/>
+      <w:lvlJc w:val="left"/>
+      <w:pPr>
+        <w:tabs>
+          <w:tab w:val="num" w:pos="6480"/>
+        </w:tabs>
+        <w:ind w:left="6480" w:hanging="360"/>
+      </w:pPr>
+      <w:rPr>
+        <w:rFonts w:ascii="Wingdings" w:hAnsi="Wingdings" w:hint="default"/>
+        <w:sz w:val="20"/>
+      </w:rPr>
+    </w:lvl>
+  </w:abstractNum>
+  <w:abstractNum w:abstractNumId="12" w15:restartNumberingAfterBreak="0">
+    <w:nsid w:val="63197A1D"/>
+    <w:multiLevelType w:val="multilevel"/>
+    <w:tmpl w:val="1E68CE2E"/>
+    <w:lvl w:ilvl="0">
+      <w:numFmt w:val="bullet"/>
+      <w:lvlText w:val="-"/>
+      <w:lvlJc w:val="left"/>
+      <w:pPr>
+        <w:tabs>
+          <w:tab w:val="num" w:pos="720"/>
+        </w:tabs>
+        <w:ind w:left="720" w:hanging="360"/>
+      </w:pPr>
+      <w:rPr>
+        <w:rFonts w:ascii="Times New Roman" w:eastAsia="Times New Roman" w:hAnsi="Times New Roman" w:cs="Times New Roman" w:hint="default"/>
+        <w:b w:val="0"/>
+        <w:bCs w:val="0"/>
+        <w:i w:val="0"/>
+        <w:iCs w:val="0"/>
+        <w:spacing w:val="0"/>
+        <w:w w:val="100"/>
+        <w:sz w:val="28"/>
+        <w:szCs w:val="28"/>
+        <w:lang w:val="vi" w:eastAsia="en-US" w:bidi="ar-SA"/>
+      </w:rPr>
+    </w:lvl>
+    <w:lvl w:ilvl="1" w:tentative="1">
+      <w:start w:val="1"/>
+      <w:numFmt w:val="bullet"/>
+      <w:lvlText w:val="o"/>
+      <w:lvlJc w:val="left"/>
+      <w:pPr>
+        <w:tabs>
+          <w:tab w:val="num" w:pos="1440"/>
+        </w:tabs>
+        <w:ind w:left="1440" w:hanging="360"/>
+      </w:pPr>
+      <w:rPr>
+        <w:rFonts w:ascii="Courier New" w:hAnsi="Courier New" w:hint="default"/>
+        <w:sz w:val="20"/>
+      </w:rPr>
+    </w:lvl>
+    <w:lvl w:ilvl="2" w:tentative="1">
+      <w:start w:val="1"/>
+      <w:numFmt w:val="bullet"/>
+      <w:lvlText w:val=""/>
+      <w:lvlJc w:val="left"/>
+      <w:pPr>
+        <w:tabs>
+          <w:tab w:val="num" w:pos="2160"/>
+        </w:tabs>
+        <w:ind w:left="2160" w:hanging="360"/>
+      </w:pPr>
+      <w:rPr>
+        <w:rFonts w:ascii="Wingdings" w:hAnsi="Wingdings" w:hint="default"/>
+        <w:sz w:val="20"/>
+      </w:rPr>
+    </w:lvl>
+    <w:lvl w:ilvl="3" w:tentative="1">
+      <w:start w:val="1"/>
+      <w:numFmt w:val="bullet"/>
+      <w:lvlText w:val=""/>
+      <w:lvlJc w:val="left"/>
+      <w:pPr>
+        <w:tabs>
+          <w:tab w:val="num" w:pos="2880"/>
+        </w:tabs>
+        <w:ind w:left="2880" w:hanging="360"/>
+      </w:pPr>
+      <w:rPr>
+        <w:rFonts w:ascii="Wingdings" w:hAnsi="Wingdings" w:hint="default"/>
+        <w:sz w:val="20"/>
+      </w:rPr>
+    </w:lvl>
+    <w:lvl w:ilvl="4" w:tentative="1">
+      <w:start w:val="1"/>
+      <w:numFmt w:val="bullet"/>
+      <w:lvlText w:val=""/>
+      <w:lvlJc w:val="left"/>
+      <w:pPr>
+        <w:tabs>
+          <w:tab w:val="num" w:pos="3600"/>
+        </w:tabs>
+        <w:ind w:left="3600" w:hanging="360"/>
+      </w:pPr>
+      <w:rPr>
+        <w:rFonts w:ascii="Wingdings" w:hAnsi="Wingdings" w:hint="default"/>
+        <w:sz w:val="20"/>
+      </w:rPr>
+    </w:lvl>
+    <w:lvl w:ilvl="5" w:tentative="1">
+      <w:start w:val="1"/>
+      <w:numFmt w:val="bullet"/>
+      <w:lvlText w:val=""/>
+      <w:lvlJc w:val="left"/>
+      <w:pPr>
+        <w:tabs>
+          <w:tab w:val="num" w:pos="4320"/>
+        </w:tabs>
+        <w:ind w:left="4320" w:hanging="360"/>
+      </w:pPr>
+      <w:rPr>
+        <w:rFonts w:ascii="Wingdings" w:hAnsi="Wingdings" w:hint="default"/>
+        <w:sz w:val="20"/>
+      </w:rPr>
+    </w:lvl>
+    <w:lvl w:ilvl="6" w:tentative="1">
+      <w:start w:val="1"/>
+      <w:numFmt w:val="bullet"/>
+      <w:lvlText w:val=""/>
+      <w:lvlJc w:val="left"/>
+      <w:pPr>
+        <w:tabs>
+          <w:tab w:val="num" w:pos="5040"/>
+        </w:tabs>
+        <w:ind w:left="5040" w:hanging="360"/>
+      </w:pPr>
+      <w:rPr>
+        <w:rFonts w:ascii="Wingdings" w:hAnsi="Wingdings" w:hint="default"/>
+        <w:sz w:val="20"/>
+      </w:rPr>
+    </w:lvl>
+    <w:lvl w:ilvl="7" w:tentative="1">
+      <w:start w:val="1"/>
+      <w:numFmt w:val="bullet"/>
+      <w:lvlText w:val=""/>
+      <w:lvlJc w:val="left"/>
+      <w:pPr>
+        <w:tabs>
+          <w:tab w:val="num" w:pos="5760"/>
+        </w:tabs>
+        <w:ind w:left="5760" w:hanging="360"/>
+      </w:pPr>
+      <w:rPr>
+        <w:rFonts w:ascii="Wingdings" w:hAnsi="Wingdings" w:hint="default"/>
+        <w:sz w:val="20"/>
+      </w:rPr>
+    </w:lvl>
+    <w:lvl w:ilvl="8" w:tentative="1">
+      <w:start w:val="1"/>
+      <w:numFmt w:val="bullet"/>
+      <w:lvlText w:val=""/>
+      <w:lvlJc w:val="left"/>
+      <w:pPr>
+        <w:tabs>
+          <w:tab w:val="num" w:pos="6480"/>
+        </w:tabs>
+        <w:ind w:left="6480" w:hanging="360"/>
+      </w:pPr>
+      <w:rPr>
+        <w:rFonts w:ascii="Wingdings" w:hAnsi="Wingdings" w:hint="default"/>
+        <w:sz w:val="20"/>
+      </w:rPr>
+    </w:lvl>
+  </w:abstractNum>
+  <w:abstractNum w:abstractNumId="13" w15:restartNumberingAfterBreak="0">
     <w:nsid w:val="64D61F8F"/>
     <w:multiLevelType w:val="multilevel"/>
     <w:tmpl w:val="CADC0EF4"/>
@@ -6374,7 +9375,7 @@
       </w:rPr>
     </w:lvl>
   </w:abstractNum>
-  <w:abstractNum w:abstractNumId="9" w15:restartNumberingAfterBreak="0">
+  <w:abstractNum w:abstractNumId="14" w15:restartNumberingAfterBreak="0">
     <w:nsid w:val="65540351"/>
     <w:multiLevelType w:val="multilevel"/>
     <w:tmpl w:val="F0D0084E"/>
@@ -6506,7 +9507,156 @@
       </w:rPr>
     </w:lvl>
   </w:abstractNum>
-  <w:abstractNum w:abstractNumId="10" w15:restartNumberingAfterBreak="0">
+  <w:abstractNum w:abstractNumId="15" w15:restartNumberingAfterBreak="0">
+    <w:nsid w:val="66B32C62"/>
+    <w:multiLevelType w:val="multilevel"/>
+    <w:tmpl w:val="E5187AF0"/>
+    <w:lvl w:ilvl="0">
+      <w:start w:val="1"/>
+      <w:numFmt w:val="bullet"/>
+      <w:lvlText w:val=""/>
+      <w:lvlJc w:val="left"/>
+      <w:pPr>
+        <w:tabs>
+          <w:tab w:val="num" w:pos="720"/>
+        </w:tabs>
+        <w:ind w:left="720" w:hanging="360"/>
+      </w:pPr>
+      <w:rPr>
+        <w:rFonts w:ascii="Symbol" w:hAnsi="Symbol" w:hint="default"/>
+        <w:sz w:val="20"/>
+      </w:rPr>
+    </w:lvl>
+    <w:lvl w:ilvl="1" w:tentative="1">
+      <w:start w:val="1"/>
+      <w:numFmt w:val="bullet"/>
+      <w:lvlText w:val="o"/>
+      <w:lvlJc w:val="left"/>
+      <w:pPr>
+        <w:tabs>
+          <w:tab w:val="num" w:pos="1440"/>
+        </w:tabs>
+        <w:ind w:left="1440" w:hanging="360"/>
+      </w:pPr>
+      <w:rPr>
+        <w:rFonts w:ascii="Courier New" w:hAnsi="Courier New" w:hint="default"/>
+        <w:sz w:val="20"/>
+      </w:rPr>
+    </w:lvl>
+    <w:lvl w:ilvl="2" w:tentative="1">
+      <w:start w:val="1"/>
+      <w:numFmt w:val="bullet"/>
+      <w:lvlText w:val=""/>
+      <w:lvlJc w:val="left"/>
+      <w:pPr>
+        <w:tabs>
+          <w:tab w:val="num" w:pos="2160"/>
+        </w:tabs>
+        <w:ind w:left="2160" w:hanging="360"/>
+      </w:pPr>
+      <w:rPr>
+        <w:rFonts w:ascii="Wingdings" w:hAnsi="Wingdings" w:hint="default"/>
+        <w:sz w:val="20"/>
+      </w:rPr>
+    </w:lvl>
+    <w:lvl w:ilvl="3" w:tentative="1">
+      <w:start w:val="1"/>
+      <w:numFmt w:val="bullet"/>
+      <w:lvlText w:val=""/>
+      <w:lvlJc w:val="left"/>
+      <w:pPr>
+        <w:tabs>
+          <w:tab w:val="num" w:pos="2880"/>
+        </w:tabs>
+        <w:ind w:left="2880" w:hanging="360"/>
+      </w:pPr>
+      <w:rPr>
+        <w:rFonts w:ascii="Wingdings" w:hAnsi="Wingdings" w:hint="default"/>
+        <w:sz w:val="20"/>
+      </w:rPr>
+    </w:lvl>
+    <w:lvl w:ilvl="4" w:tentative="1">
+      <w:start w:val="1"/>
+      <w:numFmt w:val="bullet"/>
+      <w:lvlText w:val=""/>
+      <w:lvlJc w:val="left"/>
+      <w:pPr>
+        <w:tabs>
+          <w:tab w:val="num" w:pos="3600"/>
+        </w:tabs>
+        <w:ind w:left="3600" w:hanging="360"/>
+      </w:pPr>
+      <w:rPr>
+        <w:rFonts w:ascii="Wingdings" w:hAnsi="Wingdings" w:hint="default"/>
+        <w:sz w:val="20"/>
+      </w:rPr>
+    </w:lvl>
+    <w:lvl w:ilvl="5" w:tentative="1">
+      <w:start w:val="1"/>
+      <w:numFmt w:val="bullet"/>
+      <w:lvlText w:val=""/>
+      <w:lvlJc w:val="left"/>
+      <w:pPr>
+        <w:tabs>
+          <w:tab w:val="num" w:pos="4320"/>
+        </w:tabs>
+        <w:ind w:left="4320" w:hanging="360"/>
+      </w:pPr>
+      <w:rPr>
+        <w:rFonts w:ascii="Wingdings" w:hAnsi="Wingdings" w:hint="default"/>
+        <w:sz w:val="20"/>
+      </w:rPr>
+    </w:lvl>
+    <w:lvl w:ilvl="6" w:tentative="1">
+      <w:start w:val="1"/>
+      <w:numFmt w:val="bullet"/>
+      <w:lvlText w:val=""/>
+      <w:lvlJc w:val="left"/>
+      <w:pPr>
+        <w:tabs>
+          <w:tab w:val="num" w:pos="5040"/>
+        </w:tabs>
+        <w:ind w:left="5040" w:hanging="360"/>
+      </w:pPr>
+      <w:rPr>
+        <w:rFonts w:ascii="Wingdings" w:hAnsi="Wingdings" w:hint="default"/>
+        <w:sz w:val="20"/>
+      </w:rPr>
+    </w:lvl>
+    <w:lvl w:ilvl="7" w:tentative="1">
+      <w:start w:val="1"/>
+      <w:numFmt w:val="bullet"/>
+      <w:lvlText w:val=""/>
+      <w:lvlJc w:val="left"/>
+      <w:pPr>
+        <w:tabs>
+          <w:tab w:val="num" w:pos="5760"/>
+        </w:tabs>
+        <w:ind w:left="5760" w:hanging="360"/>
+      </w:pPr>
+      <w:rPr>
+        <w:rFonts w:ascii="Wingdings" w:hAnsi="Wingdings" w:hint="default"/>
+        <w:sz w:val="20"/>
+      </w:rPr>
+    </w:lvl>
+    <w:lvl w:ilvl="8" w:tentative="1">
+      <w:start w:val="1"/>
+      <w:numFmt w:val="bullet"/>
+      <w:lvlText w:val=""/>
+      <w:lvlJc w:val="left"/>
+      <w:pPr>
+        <w:tabs>
+          <w:tab w:val="num" w:pos="6480"/>
+        </w:tabs>
+        <w:ind w:left="6480" w:hanging="360"/>
+      </w:pPr>
+      <w:rPr>
+        <w:rFonts w:ascii="Wingdings" w:hAnsi="Wingdings" w:hint="default"/>
+        <w:sz w:val="20"/>
+      </w:rPr>
+    </w:lvl>
+  </w:abstractNum>
+  <w:abstractNum w:abstractNumId="16" w15:restartNumberingAfterBreak="0">
     <w:nsid w:val="6877727F"/>
     <w:multiLevelType w:val="multilevel"/>
     <w:tmpl w:val="7F5A0C1E"/>
@@ -6638,7 +9788,7 @@
       </w:rPr>
     </w:lvl>
   </w:abstractNum>
-  <w:abstractNum w:abstractNumId="11" w15:restartNumberingAfterBreak="0">
+  <w:abstractNum w:abstractNumId="17" w15:restartNumberingAfterBreak="0">
     <w:nsid w:val="6FFA122C"/>
     <w:multiLevelType w:val="multilevel"/>
     <w:tmpl w:val="A5CCFD42"/>
@@ -6771,7 +9921,7 @@
       </w:rPr>
     </w:lvl>
   </w:abstractNum>
-  <w:abstractNum w:abstractNumId="12" w15:restartNumberingAfterBreak="0">
+  <w:abstractNum w:abstractNumId="18" w15:restartNumberingAfterBreak="0">
     <w:nsid w:val="70997729"/>
     <w:multiLevelType w:val="hybridMultilevel"/>
     <w:tmpl w:val="89C26FC0"/>
@@ -6895,7 +10045,7 @@
       </w:rPr>
     </w:lvl>
   </w:abstractNum>
-  <w:abstractNum w:abstractNumId="13" w15:restartNumberingAfterBreak="0">
+  <w:abstractNum w:abstractNumId="19" w15:restartNumberingAfterBreak="0">
     <w:nsid w:val="77D91E83"/>
     <w:multiLevelType w:val="multilevel"/>
     <w:tmpl w:val="889EA6E6"/>
@@ -7036,47 +10186,189 @@
       </w:rPr>
     </w:lvl>
   </w:abstractNum>
+  <w:abstractNum w:abstractNumId="20" w15:restartNumberingAfterBreak="0">
+    <w:nsid w:val="7FA4034C"/>
+    <w:multiLevelType w:val="hybridMultilevel"/>
+    <w:tmpl w:val="6290AE76"/>
+    <w:lvl w:ilvl="0" w:tplc="072C9C76">
+      <w:numFmt w:val="bullet"/>
+      <w:lvlText w:val="-"/>
+      <w:lvlJc w:val="left"/>
+      <w:pPr>
+        <w:ind w:left="314" w:hanging="360"/>
+      </w:pPr>
+      <w:rPr>
+        <w:rFonts w:ascii="Times New Roman" w:eastAsia="Times New Roman" w:hAnsi="Times New Roman" w:cs="Times New Roman" w:hint="default"/>
+        <w:b w:val="0"/>
+        <w:bCs w:val="0"/>
+        <w:i w:val="0"/>
+        <w:iCs w:val="0"/>
+        <w:spacing w:val="0"/>
+        <w:w w:val="100"/>
+        <w:sz w:val="28"/>
+        <w:szCs w:val="28"/>
+        <w:lang w:val="vi" w:eastAsia="en-US" w:bidi="ar-SA"/>
+      </w:rPr>
+    </w:lvl>
+    <w:lvl w:ilvl="1" w:tplc="04090003" w:tentative="1">
+      <w:start w:val="1"/>
+      <w:numFmt w:val="bullet"/>
+      <w:lvlText w:val="o"/>
+      <w:lvlJc w:val="left"/>
+      <w:pPr>
+        <w:ind w:left="1034" w:hanging="360"/>
+      </w:pPr>
+      <w:rPr>
+        <w:rFonts w:ascii="Courier New" w:hAnsi="Courier New" w:cs="Courier New" w:hint="default"/>
+      </w:rPr>
+    </w:lvl>
+    <w:lvl w:ilvl="2" w:tplc="04090005" w:tentative="1">
+      <w:start w:val="1"/>
+      <w:numFmt w:val="bullet"/>
+      <w:lvlText w:val=""/>
+      <w:lvlJc w:val="left"/>
+      <w:pPr>
+        <w:ind w:left="1754" w:hanging="360"/>
+      </w:pPr>
+      <w:rPr>
+        <w:rFonts w:ascii="Wingdings" w:hAnsi="Wingdings" w:hint="default"/>
+      </w:rPr>
+    </w:lvl>
+    <w:lvl w:ilvl="3" w:tplc="04090001" w:tentative="1">
+      <w:start w:val="1"/>
+      <w:numFmt w:val="bullet"/>
+      <w:lvlText w:val=""/>
+      <w:lvlJc w:val="left"/>
+      <w:pPr>
+        <w:ind w:left="2474" w:hanging="360"/>
+      </w:pPr>
+      <w:rPr>
+        <w:rFonts w:ascii="Symbol" w:hAnsi="Symbol" w:hint="default"/>
+      </w:rPr>
+    </w:lvl>
+    <w:lvl w:ilvl="4" w:tplc="04090003" w:tentative="1">
+      <w:start w:val="1"/>
+      <w:numFmt w:val="bullet"/>
+      <w:lvlText w:val="o"/>
+      <w:lvlJc w:val="left"/>
+      <w:pPr>
+        <w:ind w:left="3194" w:hanging="360"/>
+      </w:pPr>
+      <w:rPr>
+        <w:rFonts w:ascii="Courier New" w:hAnsi="Courier New" w:cs="Courier New" w:hint="default"/>
+      </w:rPr>
+    </w:lvl>
+    <w:lvl w:ilvl="5" w:tplc="04090005" w:tentative="1">
+      <w:start w:val="1"/>
+      <w:numFmt w:val="bullet"/>
+      <w:lvlText w:val=""/>
+      <w:lvlJc w:val="left"/>
+      <w:pPr>
+        <w:ind w:left="3914" w:hanging="360"/>
+      </w:pPr>
+      <w:rPr>
+        <w:rFonts w:ascii="Wingdings" w:hAnsi="Wingdings" w:hint="default"/>
+      </w:rPr>
+    </w:lvl>
+    <w:lvl w:ilvl="6" w:tplc="04090001" w:tentative="1">
+      <w:start w:val="1"/>
+      <w:numFmt w:val="bullet"/>
+      <w:lvlText w:val=""/>
+      <w:lvlJc w:val="left"/>
+      <w:pPr>
+        <w:ind w:left="4634" w:hanging="360"/>
+      </w:pPr>
+      <w:rPr>
+        <w:rFonts w:ascii="Symbol" w:hAnsi="Symbol" w:hint="default"/>
+      </w:rPr>
+    </w:lvl>
+    <w:lvl w:ilvl="7" w:tplc="04090003" w:tentative="1">
+      <w:start w:val="1"/>
+      <w:numFmt w:val="bullet"/>
+      <w:lvlText w:val="o"/>
+      <w:lvlJc w:val="left"/>
+      <w:pPr>
+        <w:ind w:left="5354" w:hanging="360"/>
+      </w:pPr>
+      <w:rPr>
+        <w:rFonts w:ascii="Courier New" w:hAnsi="Courier New" w:cs="Courier New" w:hint="default"/>
+      </w:rPr>
+    </w:lvl>
+    <w:lvl w:ilvl="8" w:tplc="04090005" w:tentative="1">
+      <w:start w:val="1"/>
+      <w:numFmt w:val="bullet"/>
+      <w:lvlText w:val=""/>
+      <w:lvlJc w:val="left"/>
+      <w:pPr>
+        <w:ind w:left="6074" w:hanging="360"/>
+      </w:pPr>
+      <w:rPr>
+        <w:rFonts w:ascii="Wingdings" w:hAnsi="Wingdings" w:hint="default"/>
+      </w:rPr>
+    </w:lvl>
+  </w:abstractNum>
   <w:num w:numId="1" w16cid:durableId="1933472209">
     <w:abstractNumId w:val="1"/>
   </w:num>
   <w:num w:numId="2" w16cid:durableId="701133706">
-    <w:abstractNumId w:val="2"/>
+    <w:abstractNumId w:val="3"/>
   </w:num>
   <w:num w:numId="3" w16cid:durableId="689137810">
-    <w:abstractNumId w:val="5"/>
+    <w:abstractNumId w:val="6"/>
   </w:num>
   <w:num w:numId="4" w16cid:durableId="479032255">
-    <w:abstractNumId w:val="7"/>
+    <w:abstractNumId w:val="9"/>
   </w:num>
   <w:num w:numId="5" w16cid:durableId="1162812459">
-    <w:abstractNumId w:val="13"/>
+    <w:abstractNumId w:val="19"/>
   </w:num>
   <w:num w:numId="6" w16cid:durableId="1728382144">
-    <w:abstractNumId w:val="9"/>
+    <w:abstractNumId w:val="14"/>
   </w:num>
   <w:num w:numId="7" w16cid:durableId="1800413586">
     <w:abstractNumId w:val="0"/>
   </w:num>
   <w:num w:numId="8" w16cid:durableId="574900397">
+    <w:abstractNumId w:val="17"/>
+  </w:num>
+  <w:num w:numId="9" w16cid:durableId="958727664">
+    <w:abstractNumId w:val="5"/>
+  </w:num>
+  <w:num w:numId="10" w16cid:durableId="2003117174">
+    <w:abstractNumId w:val="16"/>
+  </w:num>
+  <w:num w:numId="11" w16cid:durableId="521096388">
+    <w:abstractNumId w:val="18"/>
+  </w:num>
+  <w:num w:numId="12" w16cid:durableId="1572732979">
+    <w:abstractNumId w:val="13"/>
+  </w:num>
+  <w:num w:numId="13" w16cid:durableId="87703474">
+    <w:abstractNumId w:val="7"/>
+  </w:num>
+  <w:num w:numId="14" w16cid:durableId="2085880338">
+    <w:abstractNumId w:val="4"/>
+  </w:num>
+  <w:num w:numId="15" w16cid:durableId="1228999258">
+    <w:abstractNumId w:val="10"/>
+  </w:num>
+  <w:num w:numId="16" w16cid:durableId="552156609">
+    <w:abstractNumId w:val="8"/>
+  </w:num>
+  <w:num w:numId="17" w16cid:durableId="2131391495">
+    <w:abstractNumId w:val="2"/>
+  </w:num>
+  <w:num w:numId="18" w16cid:durableId="462313636">
     <w:abstractNumId w:val="11"/>
   </w:num>
-  <w:num w:numId="9" w16cid:durableId="958727664">
-    <w:abstractNumId w:val="4"/>
+  <w:num w:numId="19" w16cid:durableId="1443528655">
+    <w:abstractNumId w:val="15"/>
   </w:num>
-  <w:num w:numId="10" w16cid:durableId="2003117174">
-    <w:abstractNumId w:val="10"/>
-  </w:num>
-  <w:num w:numId="11" w16cid:durableId="521096388">
+  <w:num w:numId="20" w16cid:durableId="2108840155">
     <w:abstractNumId w:val="12"/>
   </w:num>
-  <w:num w:numId="12" w16cid:durableId="1572732979">
-    <w:abstractNumId w:val="8"/>
-  </w:num>
-  <w:num w:numId="13" w16cid:durableId="87703474">
-    <w:abstractNumId w:val="6"/>
-  </w:num>
-  <w:num w:numId="14" w16cid:durableId="2085880338">
-    <w:abstractNumId w:val="3"/>
+  <w:num w:numId="21" w16cid:durableId="1696930303">
+    <w:abstractNumId w:val="20"/>
   </w:num>
 </w:numbering>
 </file>
@@ -7637,6 +10929,17 @@
       <w:ind w:left="94"/>
     </w:pPr>
   </w:style>
+  <w:style w:type="character" w:styleId="Strong">
+    <w:name w:val="Strong"/>
+    <w:basedOn w:val="DefaultParagraphFont"/>
+    <w:uiPriority w:val="22"/>
+    <w:qFormat/>
+    <w:rsid w:val="006D1635"/>
+    <w:rPr>
+      <w:b/>
+      <w:bCs/>
+    </w:rPr>
+  </w:style>
 </w:styles>
 </file>
 

</xml_diff>